<commit_message>
probleme numero 2025, formulaire modifier date, solution provisoire au display page acceuil pour les petits écrans, et le display du planning
</commit_message>
<xml_diff>
--- a/Logiciel_PEP/mysite/polls/templates/polls/BA_026.docx
+++ b/Logiciel_PEP/mysite/polls/templates/polls/BA_026.docx
@@ -1,6 +1,6 @@
 
 <file path=word/document.xml><?xml version="1.0" encoding="utf-8"?>
-<w:document xmlns:wpc="http://schemas.microsoft.com/office/word/2010/wordprocessingCanvas" xmlns:cx="http://schemas.microsoft.com/office/drawing/2014/chartex" xmlns:cx1="http://schemas.microsoft.com/office/drawing/2015/9/8/chartex" xmlns:cx2="http://schemas.microsoft.com/office/drawing/2015/10/21/chartex" xmlns:cx3="http://schemas.microsoft.com/office/drawing/2016/5/9/chartex" xmlns:cx4="http://schemas.microsoft.com/office/drawing/2016/5/10/chartex" xmlns:cx5="http://schemas.microsoft.com/office/drawing/2016/5/11/chartex" xmlns:cx6="http://schemas.microsoft.com/office/drawing/2016/5/12/chartex" xmlns:cx7="http://schemas.microsoft.com/office/drawing/2016/5/13/chartex" xmlns:cx8="http://schemas.microsoft.com/office/drawing/2016/5/14/chartex" xmlns:mc="http://schemas.openxmlformats.org/markup-compatibility/2006" xmlns:aink="http://schemas.microsoft.com/office/drawing/2016/ink" xmlns:am3d="http://schemas.microsoft.com/office/drawing/2017/model3d" xmlns:o="urn:schemas-microsoft-com:office:office" xmlns:oel="http://schemas.microsoft.com/office/2019/extlst" xmlns:r="http://schemas.openxmlformats.org/officeDocument/2006/relationships" xmlns:m="http://schemas.openxmlformats.org/officeDocument/2006/math" xmlns:v="urn:schemas-microsoft-com:vml" xmlns:wp14="http://schemas.microsoft.com/office/word/2010/wordprocessingDrawing" xmlns:wp="http://schemas.openxmlformats.org/drawingml/2006/wordprocessingDrawing" xmlns:w10="urn:schemas-microsoft-com:office:word" xmlns:w="http://schemas.openxmlformats.org/wordprocessingml/2006/main" xmlns:w14="http://schemas.microsoft.com/office/word/2010/wordml" xmlns:w15="http://schemas.microsoft.com/office/word/2012/wordml" xmlns:w16cex="http://schemas.microsoft.com/office/word/2018/wordml/cex" xmlns:w16cid="http://schemas.microsoft.com/office/word/2016/wordml/cid" xmlns:w16="http://schemas.microsoft.com/office/word/2018/wordml" xmlns:w16sdtdh="http://schemas.microsoft.com/office/word/2020/wordml/sdtdatahash" xmlns:w16se="http://schemas.microsoft.com/office/word/2015/wordml/symex" xmlns:wpg="http://schemas.microsoft.com/office/word/2010/wordprocessingGroup" xmlns:wpi="http://schemas.microsoft.com/office/word/2010/wordprocessingInk" xmlns:wne="http://schemas.microsoft.com/office/word/2006/wordml" xmlns:wps="http://schemas.microsoft.com/office/word/2010/wordprocessingShape" mc:Ignorable="w14 w15 w16se w16cid w16 w16cex w16sdtdh wp14">
+<w:document xmlns:wpc="http://schemas.microsoft.com/office/word/2010/wordprocessingCanvas" xmlns:cx="http://schemas.microsoft.com/office/drawing/2014/chartex" xmlns:cx1="http://schemas.microsoft.com/office/drawing/2015/9/8/chartex" xmlns:cx2="http://schemas.microsoft.com/office/drawing/2015/10/21/chartex" xmlns:cx3="http://schemas.microsoft.com/office/drawing/2016/5/9/chartex" xmlns:cx4="http://schemas.microsoft.com/office/drawing/2016/5/10/chartex" xmlns:cx5="http://schemas.microsoft.com/office/drawing/2016/5/11/chartex" xmlns:cx6="http://schemas.microsoft.com/office/drawing/2016/5/12/chartex" xmlns:cx7="http://schemas.microsoft.com/office/drawing/2016/5/13/chartex" xmlns:cx8="http://schemas.microsoft.com/office/drawing/2016/5/14/chartex" xmlns:mc="http://schemas.openxmlformats.org/markup-compatibility/2006" xmlns:aink="http://schemas.microsoft.com/office/drawing/2016/ink" xmlns:am3d="http://schemas.microsoft.com/office/drawing/2017/model3d" xmlns:o="urn:schemas-microsoft-com:office:office" xmlns:oel="http://schemas.microsoft.com/office/2019/extlst" xmlns:r="http://schemas.openxmlformats.org/officeDocument/2006/relationships" xmlns:m="http://schemas.openxmlformats.org/officeDocument/2006/math" xmlns:v="urn:schemas-microsoft-com:vml" xmlns:wp14="http://schemas.microsoft.com/office/word/2010/wordprocessingDrawing" xmlns:wp="http://schemas.openxmlformats.org/drawingml/2006/wordprocessingDrawing" xmlns:w10="urn:schemas-microsoft-com:office:word" xmlns:w="http://schemas.openxmlformats.org/wordprocessingml/2006/main" xmlns:w14="http://schemas.microsoft.com/office/word/2010/wordml" xmlns:w15="http://schemas.microsoft.com/office/word/2012/wordml" xmlns:w16cex="http://schemas.microsoft.com/office/word/2018/wordml/cex" xmlns:w16cid="http://schemas.microsoft.com/office/word/2016/wordml/cid" xmlns:w16="http://schemas.microsoft.com/office/word/2018/wordml" xmlns:w16du="http://schemas.microsoft.com/office/word/2023/wordml/word16du" xmlns:w16sdtdh="http://schemas.microsoft.com/office/word/2020/wordml/sdtdatahash" xmlns:w16sdtfl="http://schemas.microsoft.com/office/word/2024/wordml/sdtformatlock" xmlns:w16se="http://schemas.microsoft.com/office/word/2015/wordml/symex" xmlns:wpg="http://schemas.microsoft.com/office/word/2010/wordprocessingGroup" xmlns:wpi="http://schemas.microsoft.com/office/word/2010/wordprocessingInk" xmlns:wne="http://schemas.microsoft.com/office/word/2006/wordml" xmlns:wps="http://schemas.microsoft.com/office/word/2010/wordprocessingShape" mc:Ignorable="w14 w15 w16se w16cid w16 w16cex w16sdtdh w16sdtfl w16du wp14">
   <w:body>
     <w:p>
       <w:pPr>
@@ -61,6 +61,8 @@
         </w:rPr>
         <w:t>{</w:t>
       </w:r>
+      <w:proofErr w:type="spellStart"/>
+      <w:proofErr w:type="gramStart"/>
       <w:r>
         <w:rPr>
           <w:rStyle w:val="lev"/>
@@ -85,6 +87,8 @@
         </w:rPr>
         <w:t>titre</w:t>
       </w:r>
+      <w:proofErr w:type="spellEnd"/>
+      <w:proofErr w:type="gramEnd"/>
       <w:r>
         <w:rPr>
           <w:rStyle w:val="lev"/>
@@ -109,6 +113,7 @@
         </w:rPr>
         <w:t>{</w:t>
       </w:r>
+      <w:proofErr w:type="spellStart"/>
       <w:r>
         <w:rPr>
           <w:rStyle w:val="lev"/>
@@ -123,14 +128,23 @@
           <w:rFonts w:ascii="Quicksand" w:hAnsi="Quicksand"/>
           <w:sz w:val="28"/>
         </w:rPr>
-        <w:t>.first_name}</w:t>
-      </w:r>
+        <w:t>.first_name</w:t>
+      </w:r>
+      <w:proofErr w:type="spellEnd"/>
       <w:r>
         <w:rPr>
           <w:rStyle w:val="lev"/>
           <w:rFonts w:ascii="Quicksand" w:hAnsi="Quicksand"/>
           <w:sz w:val="28"/>
         </w:rPr>
+        <w:t>}</w:t>
+      </w:r>
+      <w:r>
+        <w:rPr>
+          <w:rStyle w:val="lev"/>
+          <w:rFonts w:ascii="Quicksand" w:hAnsi="Quicksand"/>
+          <w:sz w:val="28"/>
+        </w:rPr>
         <w:t>} {</w:t>
       </w:r>
       <w:r>
@@ -141,6 +155,7 @@
         </w:rPr>
         <w:t>{</w:t>
       </w:r>
+      <w:proofErr w:type="spellStart"/>
       <w:r>
         <w:rPr>
           <w:rStyle w:val="lev"/>
@@ -155,7 +170,16 @@
           <w:rFonts w:ascii="Quicksand" w:hAnsi="Quicksand"/>
           <w:sz w:val="28"/>
         </w:rPr>
-        <w:t>.last_name}}</w:t>
+        <w:t>.last_name</w:t>
+      </w:r>
+      <w:proofErr w:type="spellEnd"/>
+      <w:r>
+        <w:rPr>
+          <w:rStyle w:val="lev"/>
+          <w:rFonts w:ascii="Quicksand" w:hAnsi="Quicksand"/>
+          <w:sz w:val="28"/>
+        </w:rPr>
+        <w:t>}}</w:t>
       </w:r>
     </w:p>
     <w:p>
@@ -183,6 +207,8 @@
         </w:rPr>
         <w:t>{</w:t>
       </w:r>
+      <w:proofErr w:type="spellStart"/>
+      <w:proofErr w:type="gramStart"/>
       <w:r>
         <w:rPr>
           <w:rFonts w:ascii="Quicksand" w:hAnsi="Quicksand" w:cs="Arial"/>
@@ -207,6 +233,8 @@
         </w:rPr>
         <w:t>adress</w:t>
       </w:r>
+      <w:proofErr w:type="spellEnd"/>
+      <w:proofErr w:type="gramEnd"/>
       <w:r>
         <w:rPr>
           <w:rFonts w:ascii="Quicksand" w:hAnsi="Quicksand" w:cs="Arial"/>
@@ -247,6 +275,7 @@
         </w:rPr>
         <w:t>{</w:t>
       </w:r>
+      <w:proofErr w:type="spellStart"/>
       <w:r>
         <w:rPr>
           <w:rFonts w:ascii="Quicksand" w:hAnsi="Quicksand" w:cs="Arial"/>
@@ -271,6 +300,7 @@
         </w:rPr>
         <w:t>code_postal</w:t>
       </w:r>
+      <w:proofErr w:type="spellEnd"/>
       <w:r>
         <w:rPr>
           <w:rFonts w:ascii="Quicksand" w:hAnsi="Quicksand" w:cs="Arial"/>
@@ -295,6 +325,7 @@
         </w:rPr>
         <w:t>{</w:t>
       </w:r>
+      <w:proofErr w:type="spellStart"/>
       <w:r>
         <w:rPr>
           <w:rFonts w:ascii="Quicksand" w:hAnsi="Quicksand" w:cs="Arial"/>
@@ -319,6 +350,7 @@
         </w:rPr>
         <w:t>ville</w:t>
       </w:r>
+      <w:proofErr w:type="spellEnd"/>
       <w:r>
         <w:rPr>
           <w:rFonts w:ascii="Quicksand" w:hAnsi="Quicksand" w:cs="Arial"/>
@@ -377,6 +409,8 @@
         </w:rPr>
         <w:t>{</w:t>
       </w:r>
+      <w:proofErr w:type="spellStart"/>
+      <w:proofErr w:type="gramStart"/>
       <w:r>
         <w:rPr>
           <w:rFonts w:ascii="Quicksand" w:hAnsi="Quicksand" w:cs="Arial"/>
@@ -391,14 +425,32 @@
           <w:iCs/>
           <w:sz w:val="22"/>
         </w:rPr>
-        <w:t>.phone_number}</w:t>
-      </w:r>
+        <w:t>.phone</w:t>
+      </w:r>
+      <w:proofErr w:type="gramEnd"/>
       <w:r>
         <w:rPr>
           <w:rFonts w:ascii="Quicksand" w:hAnsi="Quicksand" w:cs="Arial"/>
           <w:iCs/>
           <w:sz w:val="22"/>
         </w:rPr>
+        <w:t>_number</w:t>
+      </w:r>
+      <w:proofErr w:type="spellEnd"/>
+      <w:r>
+        <w:rPr>
+          <w:rFonts w:ascii="Quicksand" w:hAnsi="Quicksand" w:cs="Arial"/>
+          <w:iCs/>
+          <w:sz w:val="22"/>
+        </w:rPr>
+        <w:t>}</w:t>
+      </w:r>
+      <w:r>
+        <w:rPr>
+          <w:rFonts w:ascii="Quicksand" w:hAnsi="Quicksand" w:cs="Arial"/>
+          <w:iCs/>
+          <w:sz w:val="22"/>
+        </w:rPr>
         <w:t>}</w:t>
       </w:r>
     </w:p>
@@ -446,7 +498,21 @@
           <w:rFonts w:ascii="Quicksand" w:hAnsi="Quicksand"/>
           <w:sz w:val="22"/>
         </w:rPr>
-        <w:t xml:space="preserve"> l’Ecole des Ponts ParisTech </w:t>
+        <w:t xml:space="preserve"> l’Ecole </w:t>
+      </w:r>
+      <w:r>
+        <w:rPr>
+          <w:rFonts w:ascii="Quicksand" w:hAnsi="Quicksand"/>
+          <w:sz w:val="22"/>
+        </w:rPr>
+        <w:t>Nationale des Ponts et Chaussées</w:t>
+      </w:r>
+      <w:r>
+        <w:rPr>
+          <w:rFonts w:ascii="Quicksand" w:hAnsi="Quicksand"/>
+          <w:sz w:val="22"/>
+        </w:rPr>
+        <w:t xml:space="preserve"> </w:t>
       </w:r>
       <w:r>
         <w:rPr>
@@ -513,6 +579,8 @@
         </w:rPr>
         <w:t>{</w:t>
       </w:r>
+      <w:proofErr w:type="spellStart"/>
+      <w:proofErr w:type="gramStart"/>
       <w:r>
         <w:rPr>
           <w:rFonts w:ascii="Quicksand" w:hAnsi="Quicksand"/>
@@ -525,7 +593,23 @@
           <w:rFonts w:ascii="Quicksand" w:hAnsi="Quicksand"/>
           <w:sz w:val="22"/>
         </w:rPr>
-        <w:t>.first_name}</w:t>
+        <w:t>.first</w:t>
+      </w:r>
+      <w:proofErr w:type="gramEnd"/>
+      <w:r>
+        <w:rPr>
+          <w:rFonts w:ascii="Quicksand" w:hAnsi="Quicksand"/>
+          <w:sz w:val="22"/>
+        </w:rPr>
+        <w:t>_name</w:t>
+      </w:r>
+      <w:proofErr w:type="spellEnd"/>
+      <w:r>
+        <w:rPr>
+          <w:rFonts w:ascii="Quicksand" w:hAnsi="Quicksand"/>
+          <w:sz w:val="22"/>
+        </w:rPr>
+        <w:t>}</w:t>
       </w:r>
       <w:r>
         <w:rPr>
@@ -541,6 +625,7 @@
         </w:rPr>
         <w:t>{</w:t>
       </w:r>
+      <w:proofErr w:type="spellStart"/>
       <w:r>
         <w:rPr>
           <w:rFonts w:ascii="Quicksand" w:hAnsi="Quicksand"/>
@@ -553,8 +638,9 @@
           <w:rFonts w:ascii="Quicksand" w:hAnsi="Quicksand"/>
           <w:sz w:val="22"/>
         </w:rPr>
-        <w:t>.last_name}</w:t>
-      </w:r>
+        <w:t>.last_name</w:t>
+      </w:r>
+      <w:proofErr w:type="spellEnd"/>
       <w:r>
         <w:rPr>
           <w:rFonts w:ascii="Quicksand" w:hAnsi="Quicksand"/>
@@ -567,6 +653,13 @@
           <w:rFonts w:ascii="Quicksand" w:hAnsi="Quicksand"/>
           <w:sz w:val="22"/>
         </w:rPr>
+        <w:t>}</w:t>
+      </w:r>
+      <w:r>
+        <w:rPr>
+          <w:rFonts w:ascii="Quicksand" w:hAnsi="Quicksand"/>
+          <w:sz w:val="22"/>
+        </w:rPr>
         <w:t xml:space="preserve"> a vocation à bénéficier de l’activité de </w:t>
       </w:r>
       <w:r>
@@ -604,6 +697,8 @@
         </w:rPr>
         <w:t>{</w:t>
       </w:r>
+      <w:proofErr w:type="spellStart"/>
+      <w:proofErr w:type="gramStart"/>
       <w:r>
         <w:rPr>
           <w:rFonts w:ascii="Quicksand" w:hAnsi="Quicksand"/>
@@ -616,7 +711,23 @@
           <w:rFonts w:ascii="Quicksand" w:hAnsi="Quicksand"/>
           <w:sz w:val="22"/>
         </w:rPr>
-        <w:t>.first_name}</w:t>
+        <w:t>.first</w:t>
+      </w:r>
+      <w:proofErr w:type="gramEnd"/>
+      <w:r>
+        <w:rPr>
+          <w:rFonts w:ascii="Quicksand" w:hAnsi="Quicksand"/>
+          <w:sz w:val="22"/>
+        </w:rPr>
+        <w:t>_name</w:t>
+      </w:r>
+      <w:proofErr w:type="spellEnd"/>
+      <w:r>
+        <w:rPr>
+          <w:rFonts w:ascii="Quicksand" w:hAnsi="Quicksand"/>
+          <w:sz w:val="22"/>
+        </w:rPr>
+        <w:t>}</w:t>
       </w:r>
       <w:r>
         <w:rPr>
@@ -646,6 +757,7 @@
         </w:rPr>
         <w:t>{</w:t>
       </w:r>
+      <w:proofErr w:type="spellStart"/>
       <w:r>
         <w:rPr>
           <w:rFonts w:ascii="Quicksand" w:hAnsi="Quicksand"/>
@@ -658,8 +770,9 @@
           <w:rFonts w:ascii="Quicksand" w:hAnsi="Quicksand"/>
           <w:sz w:val="22"/>
         </w:rPr>
-        <w:t>.last_name}</w:t>
-      </w:r>
+        <w:t>.last_name</w:t>
+      </w:r>
+      <w:proofErr w:type="spellEnd"/>
       <w:r>
         <w:rPr>
           <w:rFonts w:ascii="Quicksand" w:hAnsi="Quicksand"/>
@@ -672,6 +785,13 @@
           <w:rFonts w:ascii="Quicksand" w:hAnsi="Quicksand"/>
           <w:sz w:val="22"/>
         </w:rPr>
+        <w:t>}</w:t>
+      </w:r>
+      <w:r>
+        <w:rPr>
+          <w:rFonts w:ascii="Quicksand" w:hAnsi="Quicksand"/>
+          <w:sz w:val="22"/>
+        </w:rPr>
         <w:t xml:space="preserve"> </w:t>
       </w:r>
       <w:r>
@@ -744,6 +864,8 @@
         </w:rPr>
         <w:t>{</w:t>
       </w:r>
+      <w:proofErr w:type="spellStart"/>
+      <w:proofErr w:type="gramStart"/>
       <w:r>
         <w:rPr>
           <w:rFonts w:ascii="Quicksand" w:hAnsi="Quicksand"/>
@@ -756,8 +878,17 @@
           <w:rFonts w:ascii="Quicksand" w:hAnsi="Quicksand"/>
           <w:sz w:val="22"/>
         </w:rPr>
-        <w:t>.first_name}</w:t>
-      </w:r>
+        <w:t>.first</w:t>
+      </w:r>
+      <w:proofErr w:type="gramEnd"/>
+      <w:r>
+        <w:rPr>
+          <w:rFonts w:ascii="Quicksand" w:hAnsi="Quicksand"/>
+          <w:sz w:val="22"/>
+        </w:rPr>
+        <w:t>_name</w:t>
+      </w:r>
+      <w:proofErr w:type="spellEnd"/>
       <w:r>
         <w:rPr>
           <w:rFonts w:ascii="Quicksand" w:hAnsi="Quicksand"/>
@@ -770,6 +901,13 @@
           <w:rFonts w:ascii="Quicksand" w:hAnsi="Quicksand"/>
           <w:sz w:val="22"/>
         </w:rPr>
+        <w:t>}</w:t>
+      </w:r>
+      <w:r>
+        <w:rPr>
+          <w:rFonts w:ascii="Quicksand" w:hAnsi="Quicksand"/>
+          <w:sz w:val="22"/>
+        </w:rPr>
         <w:t xml:space="preserve"> </w:t>
       </w:r>
       <w:r>
@@ -786,6 +924,7 @@
         </w:rPr>
         <w:t>{</w:t>
       </w:r>
+      <w:proofErr w:type="spellStart"/>
       <w:r>
         <w:rPr>
           <w:rFonts w:ascii="Quicksand" w:hAnsi="Quicksand"/>
@@ -798,7 +937,15 @@
           <w:rFonts w:ascii="Quicksand" w:hAnsi="Quicksand"/>
           <w:sz w:val="22"/>
         </w:rPr>
-        <w:t>.last_name}</w:t>
+        <w:t>.last_name</w:t>
+      </w:r>
+      <w:proofErr w:type="spellEnd"/>
+      <w:r>
+        <w:rPr>
+          <w:rFonts w:ascii="Quicksand" w:hAnsi="Quicksand"/>
+          <w:sz w:val="22"/>
+        </w:rPr>
+        <w:t>}</w:t>
       </w:r>
       <w:r>
         <w:rPr>
@@ -855,6 +1002,8 @@
         </w:rPr>
         <w:t>{</w:t>
       </w:r>
+      <w:proofErr w:type="spellStart"/>
+      <w:proofErr w:type="gramStart"/>
       <w:r>
         <w:rPr>
           <w:rFonts w:ascii="Taviraj" w:hAnsi="Taviraj" w:cs="Taviraj"/>
@@ -871,8 +1020,9 @@
           <w:sz w:val="32"/>
           <w:szCs w:val="32"/>
         </w:rPr>
-        <w:t>.first_name}</w:t>
-      </w:r>
+        <w:t>.first</w:t>
+      </w:r>
+      <w:proofErr w:type="gramEnd"/>
       <w:r>
         <w:rPr>
           <w:rFonts w:ascii="Taviraj" w:hAnsi="Taviraj" w:cs="Taviraj"/>
@@ -880,8 +1030,9 @@
           <w:sz w:val="32"/>
           <w:szCs w:val="32"/>
         </w:rPr>
-        <w:t>} {</w:t>
-      </w:r>
+        <w:t>_name</w:t>
+      </w:r>
+      <w:proofErr w:type="spellEnd"/>
       <w:r>
         <w:rPr>
           <w:rFonts w:ascii="Taviraj" w:hAnsi="Taviraj" w:cs="Taviraj"/>
@@ -889,7 +1040,7 @@
           <w:sz w:val="32"/>
           <w:szCs w:val="32"/>
         </w:rPr>
-        <w:t>{</w:t>
+        <w:t>}</w:t>
       </w:r>
       <w:r>
         <w:rPr>
@@ -898,7 +1049,7 @@
           <w:sz w:val="32"/>
           <w:szCs w:val="32"/>
         </w:rPr>
-        <w:t>etudiant</w:t>
+        <w:t>} {</w:t>
       </w:r>
       <w:r>
         <w:rPr>
@@ -907,8 +1058,9 @@
           <w:sz w:val="32"/>
           <w:szCs w:val="32"/>
         </w:rPr>
-        <w:t>.last_name}</w:t>
-      </w:r>
+        <w:t>{</w:t>
+      </w:r>
+      <w:proofErr w:type="spellStart"/>
       <w:r>
         <w:rPr>
           <w:rFonts w:ascii="Taviraj" w:hAnsi="Taviraj" w:cs="Taviraj"/>
@@ -916,6 +1068,34 @@
           <w:sz w:val="32"/>
           <w:szCs w:val="32"/>
         </w:rPr>
+        <w:t>etudiant</w:t>
+      </w:r>
+      <w:r>
+        <w:rPr>
+          <w:rFonts w:ascii="Taviraj" w:hAnsi="Taviraj" w:cs="Taviraj"/>
+          <w:color w:val="303854"/>
+          <w:sz w:val="32"/>
+          <w:szCs w:val="32"/>
+        </w:rPr>
+        <w:t>.last_name</w:t>
+      </w:r>
+      <w:proofErr w:type="spellEnd"/>
+      <w:r>
+        <w:rPr>
+          <w:rFonts w:ascii="Taviraj" w:hAnsi="Taviraj" w:cs="Taviraj"/>
+          <w:color w:val="303854"/>
+          <w:sz w:val="32"/>
+          <w:szCs w:val="32"/>
+        </w:rPr>
+        <w:t>}</w:t>
+      </w:r>
+      <w:r>
+        <w:rPr>
+          <w:rFonts w:ascii="Taviraj" w:hAnsi="Taviraj" w:cs="Taviraj"/>
+          <w:color w:val="303854"/>
+          <w:sz w:val="32"/>
+          <w:szCs w:val="32"/>
+        </w:rPr>
         <w:t xml:space="preserve">} </w:t>
       </w:r>
     </w:p>
@@ -948,6 +1128,8 @@
         </w:rPr>
         <w:t>{</w:t>
       </w:r>
+      <w:proofErr w:type="spellStart"/>
+      <w:proofErr w:type="gramStart"/>
       <w:r>
         <w:rPr>
           <w:rFonts w:ascii="Quicksand" w:hAnsi="Quicksand"/>
@@ -960,8 +1142,17 @@
           <w:rFonts w:ascii="Quicksand" w:hAnsi="Quicksand"/>
           <w:sz w:val="22"/>
         </w:rPr>
-        <w:t>.first_name}</w:t>
-      </w:r>
+        <w:t>.first</w:t>
+      </w:r>
+      <w:proofErr w:type="gramEnd"/>
+      <w:r>
+        <w:rPr>
+          <w:rFonts w:ascii="Quicksand" w:hAnsi="Quicksand"/>
+          <w:sz w:val="22"/>
+        </w:rPr>
+        <w:t>_name</w:t>
+      </w:r>
+      <w:proofErr w:type="spellEnd"/>
       <w:r>
         <w:rPr>
           <w:rFonts w:ascii="Quicksand" w:hAnsi="Quicksand"/>
@@ -974,6 +1165,13 @@
           <w:rFonts w:ascii="Quicksand" w:hAnsi="Quicksand"/>
           <w:sz w:val="22"/>
         </w:rPr>
+        <w:t>}</w:t>
+      </w:r>
+      <w:r>
+        <w:rPr>
+          <w:rFonts w:ascii="Quicksand" w:hAnsi="Quicksand"/>
+          <w:sz w:val="22"/>
+        </w:rPr>
         <w:t xml:space="preserve"> </w:t>
       </w:r>
       <w:r>
@@ -990,6 +1188,7 @@
         </w:rPr>
         <w:t>{</w:t>
       </w:r>
+      <w:proofErr w:type="spellStart"/>
       <w:r>
         <w:rPr>
           <w:rFonts w:ascii="Quicksand" w:hAnsi="Quicksand"/>
@@ -1002,8 +1201,9 @@
           <w:rFonts w:ascii="Quicksand" w:hAnsi="Quicksand"/>
           <w:sz w:val="22"/>
         </w:rPr>
-        <w:t>.last_name}</w:t>
-      </w:r>
+        <w:t>.last_name</w:t>
+      </w:r>
+      <w:proofErr w:type="spellEnd"/>
       <w:r>
         <w:rPr>
           <w:rFonts w:ascii="Quicksand" w:hAnsi="Quicksand"/>
@@ -1016,6 +1216,13 @@
           <w:rFonts w:ascii="Quicksand" w:hAnsi="Quicksand"/>
           <w:sz w:val="22"/>
         </w:rPr>
+        <w:t>}</w:t>
+      </w:r>
+      <w:r>
+        <w:rPr>
+          <w:rFonts w:ascii="Quicksand" w:hAnsi="Quicksand"/>
+          <w:sz w:val="22"/>
+        </w:rPr>
         <w:t xml:space="preserve"> </w:t>
       </w:r>
       <w:r>
@@ -1039,6 +1246,8 @@
         </w:rPr>
         <w:t>{</w:t>
       </w:r>
+      <w:proofErr w:type="spellStart"/>
+      <w:proofErr w:type="gramStart"/>
       <w:r>
         <w:rPr>
           <w:rFonts w:ascii="Quicksand" w:hAnsi="Quicksand"/>
@@ -1051,8 +1260,17 @@
           <w:rFonts w:ascii="Quicksand" w:hAnsi="Quicksand"/>
           <w:sz w:val="22"/>
         </w:rPr>
-        <w:t>.first_name}</w:t>
-      </w:r>
+        <w:t>.first</w:t>
+      </w:r>
+      <w:proofErr w:type="gramEnd"/>
+      <w:r>
+        <w:rPr>
+          <w:rFonts w:ascii="Quicksand" w:hAnsi="Quicksand"/>
+          <w:sz w:val="22"/>
+        </w:rPr>
+        <w:t>_name</w:t>
+      </w:r>
+      <w:proofErr w:type="spellEnd"/>
       <w:r>
         <w:rPr>
           <w:rFonts w:ascii="Quicksand" w:hAnsi="Quicksand"/>
@@ -1065,6 +1283,13 @@
           <w:rFonts w:ascii="Quicksand" w:hAnsi="Quicksand"/>
           <w:sz w:val="22"/>
         </w:rPr>
+        <w:t>}</w:t>
+      </w:r>
+      <w:r>
+        <w:rPr>
+          <w:rFonts w:ascii="Quicksand" w:hAnsi="Quicksand"/>
+          <w:sz w:val="22"/>
+        </w:rPr>
         <w:t xml:space="preserve"> </w:t>
       </w:r>
       <w:r>
@@ -1081,6 +1306,7 @@
         </w:rPr>
         <w:t>{</w:t>
       </w:r>
+      <w:proofErr w:type="spellStart"/>
       <w:r>
         <w:rPr>
           <w:rFonts w:ascii="Quicksand" w:hAnsi="Quicksand"/>
@@ -1093,8 +1319,9 @@
           <w:rFonts w:ascii="Quicksand" w:hAnsi="Quicksand"/>
           <w:sz w:val="22"/>
         </w:rPr>
-        <w:t>.last_name}</w:t>
-      </w:r>
+        <w:t>.last_name</w:t>
+      </w:r>
+      <w:proofErr w:type="spellEnd"/>
       <w:r>
         <w:rPr>
           <w:rFonts w:ascii="Quicksand" w:hAnsi="Quicksand"/>
@@ -1107,6 +1334,13 @@
           <w:rFonts w:ascii="Quicksand" w:hAnsi="Quicksand"/>
           <w:sz w:val="22"/>
         </w:rPr>
+        <w:t>}</w:t>
+      </w:r>
+      <w:r>
+        <w:rPr>
+          <w:rFonts w:ascii="Quicksand" w:hAnsi="Quicksand"/>
+          <w:sz w:val="22"/>
+        </w:rPr>
         <w:t xml:space="preserve"> </w:t>
       </w:r>
       <w:r>
@@ -1121,7 +1355,21 @@
           <w:rFonts w:ascii="Quicksand" w:hAnsi="Quicksand"/>
           <w:sz w:val="22"/>
         </w:rPr>
-        <w:t xml:space="preserve">l’Ecole des Ponts ParisTech </w:t>
+        <w:t xml:space="preserve">l’Ecole </w:t>
+      </w:r>
+      <w:r>
+        <w:rPr>
+          <w:rFonts w:ascii="Quicksand" w:hAnsi="Quicksand"/>
+          <w:sz w:val="22"/>
+        </w:rPr>
+        <w:t>Nationale des Ponts et Chaussées</w:t>
+      </w:r>
+      <w:r>
+        <w:rPr>
+          <w:rFonts w:ascii="Quicksand" w:hAnsi="Quicksand"/>
+          <w:sz w:val="22"/>
+        </w:rPr>
+        <w:t xml:space="preserve"> </w:t>
       </w:r>
       <w:r>
         <w:rPr>
@@ -1142,7 +1390,7 @@
           <w:rFonts w:ascii="Quicksand" w:hAnsi="Quicksand"/>
           <w:sz w:val="22"/>
         </w:rPr>
-        <w:t xml:space="preserve"> toute modification intervenant dans son cursus universitaire ou scolaire, ainsi que tout </w:t>
+        <w:t xml:space="preserve"> toute modification intervenant dans son cursus universitaire ou scolaire, </w:t>
       </w:r>
       <w:r>
         <w:rPr>
@@ -1150,7 +1398,7 @@
           <w:sz w:val="22"/>
         </w:rPr>
         <w:lastRenderedPageBreak/>
-        <w:t xml:space="preserve">changement de coordonnées et informations pouvant faire évoluer son statut d’étudiant (adresse, téléphone, adresse e-mail, droits de sécurité sociale étudiante, etc.). </w:t>
+        <w:t xml:space="preserve">ainsi que tout changement de coordonnées et informations pouvant faire évoluer son statut d’étudiant (adresse, téléphone, adresse e-mail, droits de sécurité sociale étudiante, etc.). </w:t>
       </w:r>
     </w:p>
     <w:p>
@@ -1175,6 +1423,8 @@
         </w:rPr>
         <w:t>{</w:t>
       </w:r>
+      <w:proofErr w:type="spellStart"/>
+      <w:proofErr w:type="gramStart"/>
       <w:r>
         <w:rPr>
           <w:rFonts w:ascii="Quicksand" w:hAnsi="Quicksand"/>
@@ -1187,8 +1437,17 @@
           <w:rFonts w:ascii="Quicksand" w:hAnsi="Quicksand"/>
           <w:sz w:val="22"/>
         </w:rPr>
-        <w:t>.first_name}</w:t>
-      </w:r>
+        <w:t>.first</w:t>
+      </w:r>
+      <w:proofErr w:type="gramEnd"/>
+      <w:r>
+        <w:rPr>
+          <w:rFonts w:ascii="Quicksand" w:hAnsi="Quicksand"/>
+          <w:sz w:val="22"/>
+        </w:rPr>
+        <w:t>_name</w:t>
+      </w:r>
+      <w:proofErr w:type="spellEnd"/>
       <w:r>
         <w:rPr>
           <w:rFonts w:ascii="Quicksand" w:hAnsi="Quicksand"/>
@@ -1201,6 +1460,13 @@
           <w:rFonts w:ascii="Quicksand" w:hAnsi="Quicksand"/>
           <w:sz w:val="22"/>
         </w:rPr>
+        <w:t>}</w:t>
+      </w:r>
+      <w:r>
+        <w:rPr>
+          <w:rFonts w:ascii="Quicksand" w:hAnsi="Quicksand"/>
+          <w:sz w:val="22"/>
+        </w:rPr>
         <w:t xml:space="preserve"> </w:t>
       </w:r>
       <w:r>
@@ -1217,6 +1483,7 @@
         </w:rPr>
         <w:t>{</w:t>
       </w:r>
+      <w:proofErr w:type="spellStart"/>
       <w:r>
         <w:rPr>
           <w:rFonts w:ascii="Quicksand" w:hAnsi="Quicksand"/>
@@ -1229,7 +1496,15 @@
           <w:rFonts w:ascii="Quicksand" w:hAnsi="Quicksand"/>
           <w:sz w:val="22"/>
         </w:rPr>
-        <w:t>.last_name}</w:t>
+        <w:t>.last_name</w:t>
+      </w:r>
+      <w:proofErr w:type="spellEnd"/>
+      <w:r>
+        <w:rPr>
+          <w:rFonts w:ascii="Quicksand" w:hAnsi="Quicksand"/>
+          <w:sz w:val="22"/>
+        </w:rPr>
+        <w:t>}</w:t>
       </w:r>
       <w:r>
         <w:rPr>
@@ -1339,6 +1614,8 @@
         </w:rPr>
         <w:t>{</w:t>
       </w:r>
+      <w:proofErr w:type="spellStart"/>
+      <w:proofErr w:type="gramStart"/>
       <w:r>
         <w:rPr>
           <w:rFonts w:ascii="Quicksand" w:hAnsi="Quicksand"/>
@@ -1351,7 +1628,23 @@
           <w:rFonts w:ascii="Quicksand" w:hAnsi="Quicksand"/>
           <w:sz w:val="22"/>
         </w:rPr>
-        <w:t>.first_name}</w:t>
+        <w:t>.first</w:t>
+      </w:r>
+      <w:proofErr w:type="gramEnd"/>
+      <w:r>
+        <w:rPr>
+          <w:rFonts w:ascii="Quicksand" w:hAnsi="Quicksand"/>
+          <w:sz w:val="22"/>
+        </w:rPr>
+        <w:t>_name</w:t>
+      </w:r>
+      <w:proofErr w:type="spellEnd"/>
+      <w:r>
+        <w:rPr>
+          <w:rFonts w:ascii="Quicksand" w:hAnsi="Quicksand"/>
+          <w:sz w:val="22"/>
+        </w:rPr>
+        <w:t>}</w:t>
       </w:r>
       <w:r>
         <w:rPr>
@@ -1367,6 +1660,7 @@
         </w:rPr>
         <w:t>{</w:t>
       </w:r>
+      <w:proofErr w:type="spellStart"/>
       <w:r>
         <w:rPr>
           <w:rFonts w:ascii="Quicksand" w:hAnsi="Quicksand"/>
@@ -1379,7 +1673,15 @@
           <w:rFonts w:ascii="Quicksand" w:hAnsi="Quicksand"/>
           <w:sz w:val="22"/>
         </w:rPr>
-        <w:t>.last_name}</w:t>
+        <w:t>.last_name</w:t>
+      </w:r>
+      <w:proofErr w:type="spellEnd"/>
+      <w:r>
+        <w:rPr>
+          <w:rFonts w:ascii="Quicksand" w:hAnsi="Quicksand"/>
+          <w:sz w:val="22"/>
+        </w:rPr>
+        <w:t>}</w:t>
       </w:r>
       <w:r>
         <w:rPr>
@@ -1479,7 +1781,14 @@
           <w:rFonts w:ascii="Quicksand" w:hAnsi="Quicksand"/>
           <w:sz w:val="22"/>
         </w:rPr>
-        <w:t>’Ecole des Ponts ParisTech</w:t>
+        <w:t xml:space="preserve">’Ecole </w:t>
+      </w:r>
+      <w:r>
+        <w:rPr>
+          <w:rFonts w:ascii="Quicksand" w:hAnsi="Quicksand"/>
+          <w:sz w:val="22"/>
+        </w:rPr>
+        <w:t>Nationale des Ponts et Chaussées</w:t>
       </w:r>
       <w:r>
         <w:rPr>
@@ -1588,6 +1897,8 @@
         </w:rPr>
         <w:t>{</w:t>
       </w:r>
+      <w:proofErr w:type="spellStart"/>
+      <w:proofErr w:type="gramStart"/>
       <w:r>
         <w:rPr>
           <w:rFonts w:ascii="Quicksand" w:hAnsi="Quicksand"/>
@@ -1600,7 +1911,23 @@
           <w:rFonts w:ascii="Quicksand" w:hAnsi="Quicksand"/>
           <w:sz w:val="22"/>
         </w:rPr>
-        <w:t>.first_name}</w:t>
+        <w:t>.first</w:t>
+      </w:r>
+      <w:proofErr w:type="gramEnd"/>
+      <w:r>
+        <w:rPr>
+          <w:rFonts w:ascii="Quicksand" w:hAnsi="Quicksand"/>
+          <w:sz w:val="22"/>
+        </w:rPr>
+        <w:t>_name</w:t>
+      </w:r>
+      <w:proofErr w:type="spellEnd"/>
+      <w:r>
+        <w:rPr>
+          <w:rFonts w:ascii="Quicksand" w:hAnsi="Quicksand"/>
+          <w:sz w:val="22"/>
+        </w:rPr>
+        <w:t>}</w:t>
       </w:r>
       <w:r>
         <w:rPr>
@@ -1616,6 +1943,7 @@
         </w:rPr>
         <w:t>{</w:t>
       </w:r>
+      <w:proofErr w:type="spellStart"/>
       <w:r>
         <w:rPr>
           <w:rFonts w:ascii="Quicksand" w:hAnsi="Quicksand"/>
@@ -1628,7 +1956,15 @@
           <w:rFonts w:ascii="Quicksand" w:hAnsi="Quicksand"/>
           <w:sz w:val="22"/>
         </w:rPr>
-        <w:t>.last_name}</w:t>
+        <w:t>.last_name</w:t>
+      </w:r>
+      <w:proofErr w:type="spellEnd"/>
+      <w:r>
+        <w:rPr>
+          <w:rFonts w:ascii="Quicksand" w:hAnsi="Quicksand"/>
+          <w:sz w:val="22"/>
+        </w:rPr>
+        <w:t>}</w:t>
       </w:r>
       <w:r>
         <w:rPr>
@@ -1742,6 +2078,8 @@
         </w:rPr>
         <w:t>{</w:t>
       </w:r>
+      <w:proofErr w:type="spellStart"/>
+      <w:proofErr w:type="gramStart"/>
       <w:r>
         <w:rPr>
           <w:rFonts w:ascii="Quicksand" w:hAnsi="Quicksand"/>
@@ -1754,8 +2092,17 @@
           <w:rFonts w:ascii="Quicksand" w:hAnsi="Quicksand"/>
           <w:sz w:val="22"/>
         </w:rPr>
-        <w:t>.first_name}</w:t>
-      </w:r>
+        <w:t>.first</w:t>
+      </w:r>
+      <w:proofErr w:type="gramEnd"/>
+      <w:r>
+        <w:rPr>
+          <w:rFonts w:ascii="Quicksand" w:hAnsi="Quicksand"/>
+          <w:sz w:val="22"/>
+        </w:rPr>
+        <w:t>_name</w:t>
+      </w:r>
+      <w:proofErr w:type="spellEnd"/>
       <w:r>
         <w:rPr>
           <w:rFonts w:ascii="Quicksand" w:hAnsi="Quicksand"/>
@@ -1768,6 +2115,13 @@
           <w:rFonts w:ascii="Quicksand" w:hAnsi="Quicksand"/>
           <w:sz w:val="22"/>
         </w:rPr>
+        <w:t>}</w:t>
+      </w:r>
+      <w:r>
+        <w:rPr>
+          <w:rFonts w:ascii="Quicksand" w:hAnsi="Quicksand"/>
+          <w:sz w:val="22"/>
+        </w:rPr>
         <w:t xml:space="preserve"> </w:t>
       </w:r>
       <w:r>
@@ -1784,6 +2138,7 @@
         </w:rPr>
         <w:t>{</w:t>
       </w:r>
+      <w:proofErr w:type="spellStart"/>
       <w:r>
         <w:rPr>
           <w:rFonts w:ascii="Quicksand" w:hAnsi="Quicksand"/>
@@ -1796,7 +2151,15 @@
           <w:rFonts w:ascii="Quicksand" w:hAnsi="Quicksand"/>
           <w:sz w:val="22"/>
         </w:rPr>
-        <w:t>.last_name}</w:t>
+        <w:t>.last_name</w:t>
+      </w:r>
+      <w:proofErr w:type="spellEnd"/>
+      <w:r>
+        <w:rPr>
+          <w:rFonts w:ascii="Quicksand" w:hAnsi="Quicksand"/>
+          <w:sz w:val="22"/>
+        </w:rPr>
+        <w:t>}</w:t>
       </w:r>
       <w:r>
         <w:rPr>
@@ -1856,6 +2219,8 @@
         </w:rPr>
         <w:t>{</w:t>
       </w:r>
+      <w:proofErr w:type="spellStart"/>
+      <w:proofErr w:type="gramStart"/>
       <w:r>
         <w:rPr>
           <w:rFonts w:ascii="Quicksand" w:hAnsi="Quicksand"/>
@@ -1868,7 +2233,23 @@
           <w:rFonts w:ascii="Quicksand" w:hAnsi="Quicksand"/>
           <w:sz w:val="22"/>
         </w:rPr>
-        <w:t>.first_name}</w:t>
+        <w:t>.first</w:t>
+      </w:r>
+      <w:proofErr w:type="gramEnd"/>
+      <w:r>
+        <w:rPr>
+          <w:rFonts w:ascii="Quicksand" w:hAnsi="Quicksand"/>
+          <w:sz w:val="22"/>
+        </w:rPr>
+        <w:t>_name</w:t>
+      </w:r>
+      <w:proofErr w:type="spellEnd"/>
+      <w:r>
+        <w:rPr>
+          <w:rFonts w:ascii="Quicksand" w:hAnsi="Quicksand"/>
+          <w:sz w:val="22"/>
+        </w:rPr>
+        <w:t>}</w:t>
       </w:r>
       <w:r>
         <w:rPr>
@@ -1884,6 +2265,7 @@
         </w:rPr>
         <w:t>{</w:t>
       </w:r>
+      <w:proofErr w:type="spellStart"/>
       <w:r>
         <w:rPr>
           <w:rFonts w:ascii="Quicksand" w:hAnsi="Quicksand"/>
@@ -1896,8 +2278,9 @@
           <w:rFonts w:ascii="Quicksand" w:hAnsi="Quicksand"/>
           <w:sz w:val="22"/>
         </w:rPr>
-        <w:t>.last_name}</w:t>
-      </w:r>
+        <w:t>.last_name</w:t>
+      </w:r>
+      <w:proofErr w:type="spellEnd"/>
       <w:r>
         <w:rPr>
           <w:rFonts w:ascii="Quicksand" w:hAnsi="Quicksand"/>
@@ -1910,6 +2293,13 @@
           <w:rFonts w:ascii="Quicksand" w:hAnsi="Quicksand"/>
           <w:sz w:val="22"/>
         </w:rPr>
+        <w:t>}</w:t>
+      </w:r>
+      <w:r>
+        <w:rPr>
+          <w:rFonts w:ascii="Quicksand" w:hAnsi="Quicksand"/>
+          <w:sz w:val="22"/>
+        </w:rPr>
         <w:t xml:space="preserve"> </w:t>
       </w:r>
       <w:r>
@@ -1933,22 +2323,6 @@
         </w:rPr>
         <w:t xml:space="preserve"> informée de sa décision dans un délai de 2 semaines. La cotisation éventuellement payée reste due.</w:t>
       </w:r>
-    </w:p>
-    <w:p>
-      <w:pPr>
-        <w:rPr>
-          <w:rFonts w:ascii="Quicksand" w:hAnsi="Quicksand"/>
-          <w:sz w:val="22"/>
-        </w:rPr>
-      </w:pPr>
-    </w:p>
-    <w:p>
-      <w:pPr>
-        <w:rPr>
-          <w:rFonts w:ascii="Quicksand" w:hAnsi="Quicksand"/>
-          <w:sz w:val="22"/>
-        </w:rPr>
-      </w:pPr>
     </w:p>
     <w:p>
       <w:pPr>
@@ -2074,6 +2448,7 @@
         </w:rPr>
         <w:t>{</w:t>
       </w:r>
+      <w:proofErr w:type="spellStart"/>
       <w:r>
         <w:rPr>
           <w:rFonts w:ascii="Quicksand" w:hAnsi="Quicksand"/>
@@ -2081,6 +2456,7 @@
         </w:rPr>
         <w:t>general_date_creation</w:t>
       </w:r>
+      <w:proofErr w:type="spellEnd"/>
       <w:r>
         <w:rPr>
           <w:rFonts w:ascii="Quicksand" w:hAnsi="Quicksand"/>
@@ -2204,6 +2580,7 @@
               </w:rPr>
               <w:t>{</w:t>
             </w:r>
+            <w:proofErr w:type="spellStart"/>
             <w:r>
               <w:rPr>
                 <w:rFonts w:ascii="Quicksand" w:hAnsi="Quicksand"/>
@@ -2224,6 +2601,7 @@
               </w:rPr>
               <w:t>_prenom</w:t>
             </w:r>
+            <w:proofErr w:type="spellEnd"/>
             <w:r>
               <w:rPr>
                 <w:rFonts w:ascii="Quicksand" w:hAnsi="Quicksand"/>
@@ -2254,6 +2632,7 @@
               </w:rPr>
               <w:t>{</w:t>
             </w:r>
+            <w:proofErr w:type="spellStart"/>
             <w:r>
               <w:rPr>
                 <w:rFonts w:ascii="Quicksand" w:hAnsi="Quicksand"/>
@@ -2274,6 +2653,7 @@
               </w:rPr>
               <w:t>_nom</w:t>
             </w:r>
+            <w:proofErr w:type="spellEnd"/>
             <w:r>
               <w:rPr>
                 <w:rFonts w:ascii="Quicksand" w:hAnsi="Quicksand"/>
@@ -2365,6 +2745,8 @@
               </w:rPr>
               <w:t>{</w:t>
             </w:r>
+            <w:proofErr w:type="spellStart"/>
+            <w:proofErr w:type="gramStart"/>
             <w:r>
               <w:rPr>
                 <w:rFonts w:ascii="Quicksand" w:hAnsi="Quicksand"/>
@@ -2385,7 +2767,31 @@
                 <w:szCs w:val="24"/>
                 <w:lang w:val="en-US"/>
               </w:rPr>
-              <w:t>.first_name}</w:t>
+              <w:t>.first</w:t>
+            </w:r>
+            <w:proofErr w:type="gramEnd"/>
+            <w:r>
+              <w:rPr>
+                <w:rFonts w:ascii="Quicksand" w:hAnsi="Quicksand"/>
+                <w:b/>
+                <w:bCs/>
+                <w:sz w:val="24"/>
+                <w:szCs w:val="24"/>
+                <w:lang w:val="en-US"/>
+              </w:rPr>
+              <w:t>_name</w:t>
+            </w:r>
+            <w:proofErr w:type="spellEnd"/>
+            <w:r>
+              <w:rPr>
+                <w:rFonts w:ascii="Quicksand" w:hAnsi="Quicksand"/>
+                <w:b/>
+                <w:bCs/>
+                <w:sz w:val="24"/>
+                <w:szCs w:val="24"/>
+                <w:lang w:val="en-US"/>
+              </w:rPr>
+              <w:t>}</w:t>
             </w:r>
             <w:r>
               <w:rPr>
@@ -2409,6 +2815,7 @@
               </w:rPr>
               <w:t>{</w:t>
             </w:r>
+            <w:proofErr w:type="spellStart"/>
             <w:r>
               <w:rPr>
                 <w:rFonts w:ascii="Quicksand" w:hAnsi="Quicksand"/>
@@ -2429,7 +2836,19 @@
                 <w:szCs w:val="24"/>
                 <w:lang w:val="en-US"/>
               </w:rPr>
-              <w:t>.last_name}</w:t>
+              <w:t>.last_name</w:t>
+            </w:r>
+            <w:proofErr w:type="spellEnd"/>
+            <w:r>
+              <w:rPr>
+                <w:rFonts w:ascii="Quicksand" w:hAnsi="Quicksand"/>
+                <w:b/>
+                <w:bCs/>
+                <w:sz w:val="24"/>
+                <w:szCs w:val="24"/>
+                <w:lang w:val="en-US"/>
+              </w:rPr>
+              <w:t>}</w:t>
             </w:r>
             <w:r>
               <w:rPr>
@@ -2522,7 +2941,7 @@
 </file>
 
 <file path=word/endnotes.xml><?xml version="1.0" encoding="utf-8"?>
-<w:endnotes xmlns:wpc="http://schemas.microsoft.com/office/word/2010/wordprocessingCanvas" xmlns:cx="http://schemas.microsoft.com/office/drawing/2014/chartex" xmlns:cx1="http://schemas.microsoft.com/office/drawing/2015/9/8/chartex" xmlns:cx2="http://schemas.microsoft.com/office/drawing/2015/10/21/chartex" xmlns:cx3="http://schemas.microsoft.com/office/drawing/2016/5/9/chartex" xmlns:cx4="http://schemas.microsoft.com/office/drawing/2016/5/10/chartex" xmlns:cx5="http://schemas.microsoft.com/office/drawing/2016/5/11/chartex" xmlns:cx6="http://schemas.microsoft.com/office/drawing/2016/5/12/chartex" xmlns:cx7="http://schemas.microsoft.com/office/drawing/2016/5/13/chartex" xmlns:cx8="http://schemas.microsoft.com/office/drawing/2016/5/14/chartex" xmlns:mc="http://schemas.openxmlformats.org/markup-compatibility/2006" xmlns:aink="http://schemas.microsoft.com/office/drawing/2016/ink" xmlns:am3d="http://schemas.microsoft.com/office/drawing/2017/model3d" xmlns:o="urn:schemas-microsoft-com:office:office" xmlns:oel="http://schemas.microsoft.com/office/2019/extlst" xmlns:r="http://schemas.openxmlformats.org/officeDocument/2006/relationships" xmlns:m="http://schemas.openxmlformats.org/officeDocument/2006/math" xmlns:v="urn:schemas-microsoft-com:vml" xmlns:wp14="http://schemas.microsoft.com/office/word/2010/wordprocessingDrawing" xmlns:wp="http://schemas.openxmlformats.org/drawingml/2006/wordprocessingDrawing" xmlns:w10="urn:schemas-microsoft-com:office:word" xmlns:w="http://schemas.openxmlformats.org/wordprocessingml/2006/main" xmlns:w14="http://schemas.microsoft.com/office/word/2010/wordml" xmlns:w15="http://schemas.microsoft.com/office/word/2012/wordml" xmlns:w16cex="http://schemas.microsoft.com/office/word/2018/wordml/cex" xmlns:w16cid="http://schemas.microsoft.com/office/word/2016/wordml/cid" xmlns:w16="http://schemas.microsoft.com/office/word/2018/wordml" xmlns:w16sdtdh="http://schemas.microsoft.com/office/word/2020/wordml/sdtdatahash" xmlns:w16se="http://schemas.microsoft.com/office/word/2015/wordml/symex" xmlns:wpg="http://schemas.microsoft.com/office/word/2010/wordprocessingGroup" xmlns:wpi="http://schemas.microsoft.com/office/word/2010/wordprocessingInk" xmlns:wne="http://schemas.microsoft.com/office/word/2006/wordml" xmlns:wps="http://schemas.microsoft.com/office/word/2010/wordprocessingShape" mc:Ignorable="w14 w15 w16se w16cid w16 w16cex w16sdtdh wp14">
+<w:endnotes xmlns:wpc="http://schemas.microsoft.com/office/word/2010/wordprocessingCanvas" xmlns:cx="http://schemas.microsoft.com/office/drawing/2014/chartex" xmlns:cx1="http://schemas.microsoft.com/office/drawing/2015/9/8/chartex" xmlns:cx2="http://schemas.microsoft.com/office/drawing/2015/10/21/chartex" xmlns:cx3="http://schemas.microsoft.com/office/drawing/2016/5/9/chartex" xmlns:cx4="http://schemas.microsoft.com/office/drawing/2016/5/10/chartex" xmlns:cx5="http://schemas.microsoft.com/office/drawing/2016/5/11/chartex" xmlns:cx6="http://schemas.microsoft.com/office/drawing/2016/5/12/chartex" xmlns:cx7="http://schemas.microsoft.com/office/drawing/2016/5/13/chartex" xmlns:cx8="http://schemas.microsoft.com/office/drawing/2016/5/14/chartex" xmlns:mc="http://schemas.openxmlformats.org/markup-compatibility/2006" xmlns:aink="http://schemas.microsoft.com/office/drawing/2016/ink" xmlns:am3d="http://schemas.microsoft.com/office/drawing/2017/model3d" xmlns:o="urn:schemas-microsoft-com:office:office" xmlns:oel="http://schemas.microsoft.com/office/2019/extlst" xmlns:r="http://schemas.openxmlformats.org/officeDocument/2006/relationships" xmlns:m="http://schemas.openxmlformats.org/officeDocument/2006/math" xmlns:v="urn:schemas-microsoft-com:vml" xmlns:wp14="http://schemas.microsoft.com/office/word/2010/wordprocessingDrawing" xmlns:wp="http://schemas.openxmlformats.org/drawingml/2006/wordprocessingDrawing" xmlns:w10="urn:schemas-microsoft-com:office:word" xmlns:w="http://schemas.openxmlformats.org/wordprocessingml/2006/main" xmlns:w14="http://schemas.microsoft.com/office/word/2010/wordml" xmlns:w15="http://schemas.microsoft.com/office/word/2012/wordml" xmlns:w16cex="http://schemas.microsoft.com/office/word/2018/wordml/cex" xmlns:w16cid="http://schemas.microsoft.com/office/word/2016/wordml/cid" xmlns:w16="http://schemas.microsoft.com/office/word/2018/wordml" xmlns:w16du="http://schemas.microsoft.com/office/word/2023/wordml/word16du" xmlns:w16sdtdh="http://schemas.microsoft.com/office/word/2020/wordml/sdtdatahash" xmlns:w16sdtfl="http://schemas.microsoft.com/office/word/2024/wordml/sdtformatlock" xmlns:w16se="http://schemas.microsoft.com/office/word/2015/wordml/symex" xmlns:wpg="http://schemas.microsoft.com/office/word/2010/wordprocessingGroup" xmlns:wpi="http://schemas.microsoft.com/office/word/2010/wordprocessingInk" xmlns:wne="http://schemas.microsoft.com/office/word/2006/wordml" xmlns:wps="http://schemas.microsoft.com/office/word/2010/wordprocessingShape" mc:Ignorable="w14 w15 w16se w16cid w16 w16cex w16sdtdh w16sdtfl w16du wp14">
   <w:endnote w:type="separator" w:id="-1">
     <w:p>
       <w:r>
@@ -2543,7 +2962,7 @@
 </file>
 
 <file path=word/footer1.xml><?xml version="1.0" encoding="utf-8"?>
-<w:ftr xmlns:wpc="http://schemas.microsoft.com/office/word/2010/wordprocessingCanvas" xmlns:cx="http://schemas.microsoft.com/office/drawing/2014/chartex" xmlns:cx1="http://schemas.microsoft.com/office/drawing/2015/9/8/chartex" xmlns:cx2="http://schemas.microsoft.com/office/drawing/2015/10/21/chartex" xmlns:cx3="http://schemas.microsoft.com/office/drawing/2016/5/9/chartex" xmlns:cx4="http://schemas.microsoft.com/office/drawing/2016/5/10/chartex" xmlns:cx5="http://schemas.microsoft.com/office/drawing/2016/5/11/chartex" xmlns:cx6="http://schemas.microsoft.com/office/drawing/2016/5/12/chartex" xmlns:cx7="http://schemas.microsoft.com/office/drawing/2016/5/13/chartex" xmlns:cx8="http://schemas.microsoft.com/office/drawing/2016/5/14/chartex" xmlns:mc="http://schemas.openxmlformats.org/markup-compatibility/2006" xmlns:aink="http://schemas.microsoft.com/office/drawing/2016/ink" xmlns:am3d="http://schemas.microsoft.com/office/drawing/2017/model3d" xmlns:o="urn:schemas-microsoft-com:office:office" xmlns:oel="http://schemas.microsoft.com/office/2019/extlst" xmlns:r="http://schemas.openxmlformats.org/officeDocument/2006/relationships" xmlns:m="http://schemas.openxmlformats.org/officeDocument/2006/math" xmlns:v="urn:schemas-microsoft-com:vml" xmlns:wp14="http://schemas.microsoft.com/office/word/2010/wordprocessingDrawing" xmlns:wp="http://schemas.openxmlformats.org/drawingml/2006/wordprocessingDrawing" xmlns:w10="urn:schemas-microsoft-com:office:word" xmlns:w="http://schemas.openxmlformats.org/wordprocessingml/2006/main" xmlns:w14="http://schemas.microsoft.com/office/word/2010/wordml" xmlns:w15="http://schemas.microsoft.com/office/word/2012/wordml" xmlns:w16cex="http://schemas.microsoft.com/office/word/2018/wordml/cex" xmlns:w16cid="http://schemas.microsoft.com/office/word/2016/wordml/cid" xmlns:w16="http://schemas.microsoft.com/office/word/2018/wordml" xmlns:w16sdtdh="http://schemas.microsoft.com/office/word/2020/wordml/sdtdatahash" xmlns:w16se="http://schemas.microsoft.com/office/word/2015/wordml/symex" xmlns:wpg="http://schemas.microsoft.com/office/word/2010/wordprocessingGroup" xmlns:wpi="http://schemas.microsoft.com/office/word/2010/wordprocessingInk" xmlns:wne="http://schemas.microsoft.com/office/word/2006/wordml" xmlns:wps="http://schemas.microsoft.com/office/word/2010/wordprocessingShape" mc:Ignorable="w14 w15 w16se w16cid w16 w16cex w16sdtdh wp14">
+<w:ftr xmlns:wpc="http://schemas.microsoft.com/office/word/2010/wordprocessingCanvas" xmlns:cx="http://schemas.microsoft.com/office/drawing/2014/chartex" xmlns:cx1="http://schemas.microsoft.com/office/drawing/2015/9/8/chartex" xmlns:cx2="http://schemas.microsoft.com/office/drawing/2015/10/21/chartex" xmlns:cx3="http://schemas.microsoft.com/office/drawing/2016/5/9/chartex" xmlns:cx4="http://schemas.microsoft.com/office/drawing/2016/5/10/chartex" xmlns:cx5="http://schemas.microsoft.com/office/drawing/2016/5/11/chartex" xmlns:cx6="http://schemas.microsoft.com/office/drawing/2016/5/12/chartex" xmlns:cx7="http://schemas.microsoft.com/office/drawing/2016/5/13/chartex" xmlns:cx8="http://schemas.microsoft.com/office/drawing/2016/5/14/chartex" xmlns:mc="http://schemas.openxmlformats.org/markup-compatibility/2006" xmlns:aink="http://schemas.microsoft.com/office/drawing/2016/ink" xmlns:am3d="http://schemas.microsoft.com/office/drawing/2017/model3d" xmlns:o="urn:schemas-microsoft-com:office:office" xmlns:oel="http://schemas.microsoft.com/office/2019/extlst" xmlns:r="http://schemas.openxmlformats.org/officeDocument/2006/relationships" xmlns:m="http://schemas.openxmlformats.org/officeDocument/2006/math" xmlns:v="urn:schemas-microsoft-com:vml" xmlns:wp14="http://schemas.microsoft.com/office/word/2010/wordprocessingDrawing" xmlns:wp="http://schemas.openxmlformats.org/drawingml/2006/wordprocessingDrawing" xmlns:w10="urn:schemas-microsoft-com:office:word" xmlns:w="http://schemas.openxmlformats.org/wordprocessingml/2006/main" xmlns:w14="http://schemas.microsoft.com/office/word/2010/wordml" xmlns:w15="http://schemas.microsoft.com/office/word/2012/wordml" xmlns:w16cex="http://schemas.microsoft.com/office/word/2018/wordml/cex" xmlns:w16cid="http://schemas.microsoft.com/office/word/2016/wordml/cid" xmlns:w16="http://schemas.microsoft.com/office/word/2018/wordml" xmlns:w16du="http://schemas.microsoft.com/office/word/2023/wordml/word16du" xmlns:w16sdtdh="http://schemas.microsoft.com/office/word/2020/wordml/sdtdatahash" xmlns:w16sdtfl="http://schemas.microsoft.com/office/word/2024/wordml/sdtformatlock" xmlns:w16se="http://schemas.microsoft.com/office/word/2015/wordml/symex" xmlns:wpg="http://schemas.microsoft.com/office/word/2010/wordprocessingGroup" xmlns:wpi="http://schemas.microsoft.com/office/word/2010/wordprocessingInk" xmlns:wne="http://schemas.microsoft.com/office/word/2006/wordml" xmlns:wps="http://schemas.microsoft.com/office/word/2010/wordprocessingShape" mc:Ignorable="w14 w15 w16se w16cid w16 w16cex w16sdtdh w16sdtfl w16du wp14">
   <w:p>
     <w:pPr>
       <w:pStyle w:val="Pieddepage"/>
@@ -2678,7 +3097,7 @@
 </file>
 
 <file path=word/footer2.xml><?xml version="1.0" encoding="utf-8"?>
-<w:ftr xmlns:wpc="http://schemas.microsoft.com/office/word/2010/wordprocessingCanvas" xmlns:cx="http://schemas.microsoft.com/office/drawing/2014/chartex" xmlns:cx1="http://schemas.microsoft.com/office/drawing/2015/9/8/chartex" xmlns:cx2="http://schemas.microsoft.com/office/drawing/2015/10/21/chartex" xmlns:cx3="http://schemas.microsoft.com/office/drawing/2016/5/9/chartex" xmlns:cx4="http://schemas.microsoft.com/office/drawing/2016/5/10/chartex" xmlns:cx5="http://schemas.microsoft.com/office/drawing/2016/5/11/chartex" xmlns:cx6="http://schemas.microsoft.com/office/drawing/2016/5/12/chartex" xmlns:cx7="http://schemas.microsoft.com/office/drawing/2016/5/13/chartex" xmlns:cx8="http://schemas.microsoft.com/office/drawing/2016/5/14/chartex" xmlns:mc="http://schemas.openxmlformats.org/markup-compatibility/2006" xmlns:aink="http://schemas.microsoft.com/office/drawing/2016/ink" xmlns:am3d="http://schemas.microsoft.com/office/drawing/2017/model3d" xmlns:o="urn:schemas-microsoft-com:office:office" xmlns:oel="http://schemas.microsoft.com/office/2019/extlst" xmlns:r="http://schemas.openxmlformats.org/officeDocument/2006/relationships" xmlns:m="http://schemas.openxmlformats.org/officeDocument/2006/math" xmlns:v="urn:schemas-microsoft-com:vml" xmlns:wp14="http://schemas.microsoft.com/office/word/2010/wordprocessingDrawing" xmlns:wp="http://schemas.openxmlformats.org/drawingml/2006/wordprocessingDrawing" xmlns:w10="urn:schemas-microsoft-com:office:word" xmlns:w="http://schemas.openxmlformats.org/wordprocessingml/2006/main" xmlns:w14="http://schemas.microsoft.com/office/word/2010/wordml" xmlns:w15="http://schemas.microsoft.com/office/word/2012/wordml" xmlns:w16cex="http://schemas.microsoft.com/office/word/2018/wordml/cex" xmlns:w16cid="http://schemas.microsoft.com/office/word/2016/wordml/cid" xmlns:w16="http://schemas.microsoft.com/office/word/2018/wordml" xmlns:w16sdtdh="http://schemas.microsoft.com/office/word/2020/wordml/sdtdatahash" xmlns:w16se="http://schemas.microsoft.com/office/word/2015/wordml/symex" xmlns:wpg="http://schemas.microsoft.com/office/word/2010/wordprocessingGroup" xmlns:wpi="http://schemas.microsoft.com/office/word/2010/wordprocessingInk" xmlns:wne="http://schemas.microsoft.com/office/word/2006/wordml" xmlns:wps="http://schemas.microsoft.com/office/word/2010/wordprocessingShape" mc:Ignorable="w14 w15 w16se w16cid w16 w16cex w16sdtdh wp14">
+<w:ftr xmlns:wpc="http://schemas.microsoft.com/office/word/2010/wordprocessingCanvas" xmlns:cx="http://schemas.microsoft.com/office/drawing/2014/chartex" xmlns:cx1="http://schemas.microsoft.com/office/drawing/2015/9/8/chartex" xmlns:cx2="http://schemas.microsoft.com/office/drawing/2015/10/21/chartex" xmlns:cx3="http://schemas.microsoft.com/office/drawing/2016/5/9/chartex" xmlns:cx4="http://schemas.microsoft.com/office/drawing/2016/5/10/chartex" xmlns:cx5="http://schemas.microsoft.com/office/drawing/2016/5/11/chartex" xmlns:cx6="http://schemas.microsoft.com/office/drawing/2016/5/12/chartex" xmlns:cx7="http://schemas.microsoft.com/office/drawing/2016/5/13/chartex" xmlns:cx8="http://schemas.microsoft.com/office/drawing/2016/5/14/chartex" xmlns:mc="http://schemas.openxmlformats.org/markup-compatibility/2006" xmlns:aink="http://schemas.microsoft.com/office/drawing/2016/ink" xmlns:am3d="http://schemas.microsoft.com/office/drawing/2017/model3d" xmlns:o="urn:schemas-microsoft-com:office:office" xmlns:oel="http://schemas.microsoft.com/office/2019/extlst" xmlns:r="http://schemas.openxmlformats.org/officeDocument/2006/relationships" xmlns:m="http://schemas.openxmlformats.org/officeDocument/2006/math" xmlns:v="urn:schemas-microsoft-com:vml" xmlns:wp14="http://schemas.microsoft.com/office/word/2010/wordprocessingDrawing" xmlns:wp="http://schemas.openxmlformats.org/drawingml/2006/wordprocessingDrawing" xmlns:w10="urn:schemas-microsoft-com:office:word" xmlns:w="http://schemas.openxmlformats.org/wordprocessingml/2006/main" xmlns:w14="http://schemas.microsoft.com/office/word/2010/wordml" xmlns:w15="http://schemas.microsoft.com/office/word/2012/wordml" xmlns:w16cex="http://schemas.microsoft.com/office/word/2018/wordml/cex" xmlns:w16cid="http://schemas.microsoft.com/office/word/2016/wordml/cid" xmlns:w16="http://schemas.microsoft.com/office/word/2018/wordml" xmlns:w16du="http://schemas.microsoft.com/office/word/2023/wordml/word16du" xmlns:w16sdtdh="http://schemas.microsoft.com/office/word/2020/wordml/sdtdatahash" xmlns:w16sdtfl="http://schemas.microsoft.com/office/word/2024/wordml/sdtformatlock" xmlns:w16se="http://schemas.microsoft.com/office/word/2015/wordml/symex" xmlns:wpg="http://schemas.microsoft.com/office/word/2010/wordprocessingGroup" xmlns:wpi="http://schemas.microsoft.com/office/word/2010/wordprocessingInk" xmlns:wne="http://schemas.microsoft.com/office/word/2006/wordml" xmlns:wps="http://schemas.microsoft.com/office/word/2010/wordprocessingShape" mc:Ignorable="w14 w15 w16se w16cid w16 w16cex w16sdtdh w16sdtfl w16du wp14">
   <w:p>
     <w:pPr>
       <w:pStyle w:val="Sansinterligne"/>
@@ -2761,6 +3180,7 @@
       </w:rPr>
       <w:t>{</w:t>
     </w:r>
+    <w:proofErr w:type="spellStart"/>
     <w:r>
       <w:rPr>
         <w:rFonts w:ascii="Quicksand" w:hAnsi="Quicksand"/>
@@ -2769,6 +3189,7 @@
       </w:rPr>
       <w:t>je_president_prenom</w:t>
     </w:r>
+    <w:proofErr w:type="spellEnd"/>
     <w:r>
       <w:rPr>
         <w:rFonts w:ascii="Quicksand" w:hAnsi="Quicksand"/>
@@ -2793,6 +3214,7 @@
       </w:rPr>
       <w:t>{</w:t>
     </w:r>
+    <w:proofErr w:type="spellStart"/>
     <w:r>
       <w:rPr>
         <w:rFonts w:ascii="Quicksand" w:hAnsi="Quicksand"/>
@@ -2801,6 +3223,7 @@
       </w:rPr>
       <w:t>je_president_nom</w:t>
     </w:r>
+    <w:proofErr w:type="spellEnd"/>
     <w:r>
       <w:rPr>
         <w:rFonts w:ascii="Quicksand" w:hAnsi="Quicksand"/>
@@ -2936,6 +3359,7 @@
         <w:rFonts w:ascii="Quicksand" w:hAnsi="Quicksand"/>
         <w:color w:val="404040" w:themeColor="accent4"/>
         <w:sz w:val="18"/>
+        <w:lang w:val="en-GB"/>
       </w:rPr>
     </w:pPr>
     <w:r>
@@ -2943,22 +3367,27 @@
         <w:rFonts w:ascii="Quicksand" w:hAnsi="Quicksand"/>
         <w:color w:val="404040" w:themeColor="accent4"/>
         <w:sz w:val="18"/>
+        <w:lang w:val="en-GB"/>
       </w:rPr>
       <w:t xml:space="preserve">N° </w:t>
     </w:r>
+    <w:proofErr w:type="gramStart"/>
     <w:r>
       <w:rPr>
         <w:rFonts w:ascii="Quicksand" w:hAnsi="Quicksand"/>
         <w:color w:val="404040" w:themeColor="accent4"/>
         <w:sz w:val="18"/>
+        <w:lang w:val="en-GB"/>
       </w:rPr>
       <w:t>SIRET :</w:t>
     </w:r>
+    <w:proofErr w:type="gramEnd"/>
     <w:r>
       <w:rPr>
         <w:rFonts w:ascii="Quicksand" w:hAnsi="Quicksand"/>
         <w:color w:val="404040" w:themeColor="accent4"/>
         <w:sz w:val="18"/>
+        <w:lang w:val="en-GB"/>
       </w:rPr>
       <w:t xml:space="preserve"> 33212686100027 – APE 7112B – N° URSSAF : 770 520 312 0181</w:t>
     </w:r>
@@ -3132,7 +3561,7 @@
 </file>
 
 <file path=word/footer3.xml><?xml version="1.0" encoding="utf-8"?>
-<w:ftr xmlns:wpc="http://schemas.microsoft.com/office/word/2010/wordprocessingCanvas" xmlns:cx="http://schemas.microsoft.com/office/drawing/2014/chartex" xmlns:cx1="http://schemas.microsoft.com/office/drawing/2015/9/8/chartex" xmlns:cx2="http://schemas.microsoft.com/office/drawing/2015/10/21/chartex" xmlns:cx3="http://schemas.microsoft.com/office/drawing/2016/5/9/chartex" xmlns:cx4="http://schemas.microsoft.com/office/drawing/2016/5/10/chartex" xmlns:cx5="http://schemas.microsoft.com/office/drawing/2016/5/11/chartex" xmlns:cx6="http://schemas.microsoft.com/office/drawing/2016/5/12/chartex" xmlns:cx7="http://schemas.microsoft.com/office/drawing/2016/5/13/chartex" xmlns:cx8="http://schemas.microsoft.com/office/drawing/2016/5/14/chartex" xmlns:mc="http://schemas.openxmlformats.org/markup-compatibility/2006" xmlns:aink="http://schemas.microsoft.com/office/drawing/2016/ink" xmlns:am3d="http://schemas.microsoft.com/office/drawing/2017/model3d" xmlns:o="urn:schemas-microsoft-com:office:office" xmlns:oel="http://schemas.microsoft.com/office/2019/extlst" xmlns:r="http://schemas.openxmlformats.org/officeDocument/2006/relationships" xmlns:m="http://schemas.openxmlformats.org/officeDocument/2006/math" xmlns:v="urn:schemas-microsoft-com:vml" xmlns:wp14="http://schemas.microsoft.com/office/word/2010/wordprocessingDrawing" xmlns:wp="http://schemas.openxmlformats.org/drawingml/2006/wordprocessingDrawing" xmlns:w10="urn:schemas-microsoft-com:office:word" xmlns:w="http://schemas.openxmlformats.org/wordprocessingml/2006/main" xmlns:w14="http://schemas.microsoft.com/office/word/2010/wordml" xmlns:w15="http://schemas.microsoft.com/office/word/2012/wordml" xmlns:w16cex="http://schemas.microsoft.com/office/word/2018/wordml/cex" xmlns:w16cid="http://schemas.microsoft.com/office/word/2016/wordml/cid" xmlns:w16="http://schemas.microsoft.com/office/word/2018/wordml" xmlns:w16sdtdh="http://schemas.microsoft.com/office/word/2020/wordml/sdtdatahash" xmlns:w16se="http://schemas.microsoft.com/office/word/2015/wordml/symex" xmlns:wpg="http://schemas.microsoft.com/office/word/2010/wordprocessingGroup" xmlns:wpi="http://schemas.microsoft.com/office/word/2010/wordprocessingInk" xmlns:wne="http://schemas.microsoft.com/office/word/2006/wordml" xmlns:wps="http://schemas.microsoft.com/office/word/2010/wordprocessingShape" mc:Ignorable="w14 w15 w16se w16cid w16 w16cex w16sdtdh wp14">
+<w:ftr xmlns:wpc="http://schemas.microsoft.com/office/word/2010/wordprocessingCanvas" xmlns:cx="http://schemas.microsoft.com/office/drawing/2014/chartex" xmlns:cx1="http://schemas.microsoft.com/office/drawing/2015/9/8/chartex" xmlns:cx2="http://schemas.microsoft.com/office/drawing/2015/10/21/chartex" xmlns:cx3="http://schemas.microsoft.com/office/drawing/2016/5/9/chartex" xmlns:cx4="http://schemas.microsoft.com/office/drawing/2016/5/10/chartex" xmlns:cx5="http://schemas.microsoft.com/office/drawing/2016/5/11/chartex" xmlns:cx6="http://schemas.microsoft.com/office/drawing/2016/5/12/chartex" xmlns:cx7="http://schemas.microsoft.com/office/drawing/2016/5/13/chartex" xmlns:cx8="http://schemas.microsoft.com/office/drawing/2016/5/14/chartex" xmlns:mc="http://schemas.openxmlformats.org/markup-compatibility/2006" xmlns:aink="http://schemas.microsoft.com/office/drawing/2016/ink" xmlns:am3d="http://schemas.microsoft.com/office/drawing/2017/model3d" xmlns:o="urn:schemas-microsoft-com:office:office" xmlns:oel="http://schemas.microsoft.com/office/2019/extlst" xmlns:r="http://schemas.openxmlformats.org/officeDocument/2006/relationships" xmlns:m="http://schemas.openxmlformats.org/officeDocument/2006/math" xmlns:v="urn:schemas-microsoft-com:vml" xmlns:wp14="http://schemas.microsoft.com/office/word/2010/wordprocessingDrawing" xmlns:wp="http://schemas.openxmlformats.org/drawingml/2006/wordprocessingDrawing" xmlns:w10="urn:schemas-microsoft-com:office:word" xmlns:w="http://schemas.openxmlformats.org/wordprocessingml/2006/main" xmlns:w14="http://schemas.microsoft.com/office/word/2010/wordml" xmlns:w15="http://schemas.microsoft.com/office/word/2012/wordml" xmlns:w16cex="http://schemas.microsoft.com/office/word/2018/wordml/cex" xmlns:w16cid="http://schemas.microsoft.com/office/word/2016/wordml/cid" xmlns:w16="http://schemas.microsoft.com/office/word/2018/wordml" xmlns:w16du="http://schemas.microsoft.com/office/word/2023/wordml/word16du" xmlns:w16sdtdh="http://schemas.microsoft.com/office/word/2020/wordml/sdtdatahash" xmlns:w16sdtfl="http://schemas.microsoft.com/office/word/2024/wordml/sdtformatlock" xmlns:w16se="http://schemas.microsoft.com/office/word/2015/wordml/symex" xmlns:wpg="http://schemas.microsoft.com/office/word/2010/wordprocessingGroup" xmlns:wpi="http://schemas.microsoft.com/office/word/2010/wordprocessingInk" xmlns:wne="http://schemas.microsoft.com/office/word/2006/wordml" xmlns:wps="http://schemas.microsoft.com/office/word/2010/wordprocessingShape" mc:Ignorable="w14 w15 w16se w16cid w16 w16cex w16sdtdh w16sdtfl w16du wp14">
   <w:p>
     <w:pPr>
       <w:pStyle w:val="Pieddepage"/>
@@ -3152,7 +3581,7 @@
 </file>
 
 <file path=word/footer4.xml><?xml version="1.0" encoding="utf-8"?>
-<w:ftr xmlns:wpc="http://schemas.microsoft.com/office/word/2010/wordprocessingCanvas" xmlns:cx="http://schemas.microsoft.com/office/drawing/2014/chartex" xmlns:cx1="http://schemas.microsoft.com/office/drawing/2015/9/8/chartex" xmlns:cx2="http://schemas.microsoft.com/office/drawing/2015/10/21/chartex" xmlns:cx3="http://schemas.microsoft.com/office/drawing/2016/5/9/chartex" xmlns:cx4="http://schemas.microsoft.com/office/drawing/2016/5/10/chartex" xmlns:cx5="http://schemas.microsoft.com/office/drawing/2016/5/11/chartex" xmlns:cx6="http://schemas.microsoft.com/office/drawing/2016/5/12/chartex" xmlns:cx7="http://schemas.microsoft.com/office/drawing/2016/5/13/chartex" xmlns:cx8="http://schemas.microsoft.com/office/drawing/2016/5/14/chartex" xmlns:mc="http://schemas.openxmlformats.org/markup-compatibility/2006" xmlns:aink="http://schemas.microsoft.com/office/drawing/2016/ink" xmlns:am3d="http://schemas.microsoft.com/office/drawing/2017/model3d" xmlns:o="urn:schemas-microsoft-com:office:office" xmlns:oel="http://schemas.microsoft.com/office/2019/extlst" xmlns:r="http://schemas.openxmlformats.org/officeDocument/2006/relationships" xmlns:m="http://schemas.openxmlformats.org/officeDocument/2006/math" xmlns:v="urn:schemas-microsoft-com:vml" xmlns:wp14="http://schemas.microsoft.com/office/word/2010/wordprocessingDrawing" xmlns:wp="http://schemas.openxmlformats.org/drawingml/2006/wordprocessingDrawing" xmlns:w10="urn:schemas-microsoft-com:office:word" xmlns:w="http://schemas.openxmlformats.org/wordprocessingml/2006/main" xmlns:w14="http://schemas.microsoft.com/office/word/2010/wordml" xmlns:w15="http://schemas.microsoft.com/office/word/2012/wordml" xmlns:w16cex="http://schemas.microsoft.com/office/word/2018/wordml/cex" xmlns:w16cid="http://schemas.microsoft.com/office/word/2016/wordml/cid" xmlns:w16="http://schemas.microsoft.com/office/word/2018/wordml" xmlns:w16sdtdh="http://schemas.microsoft.com/office/word/2020/wordml/sdtdatahash" xmlns:w16se="http://schemas.microsoft.com/office/word/2015/wordml/symex" xmlns:wpg="http://schemas.microsoft.com/office/word/2010/wordprocessingGroup" xmlns:wpi="http://schemas.microsoft.com/office/word/2010/wordprocessingInk" xmlns:wne="http://schemas.microsoft.com/office/word/2006/wordml" xmlns:wps="http://schemas.microsoft.com/office/word/2010/wordprocessingShape" mc:Ignorable="w14 w15 w16se w16cid w16 w16cex w16sdtdh wp14">
+<w:ftr xmlns:wpc="http://schemas.microsoft.com/office/word/2010/wordprocessingCanvas" xmlns:cx="http://schemas.microsoft.com/office/drawing/2014/chartex" xmlns:cx1="http://schemas.microsoft.com/office/drawing/2015/9/8/chartex" xmlns:cx2="http://schemas.microsoft.com/office/drawing/2015/10/21/chartex" xmlns:cx3="http://schemas.microsoft.com/office/drawing/2016/5/9/chartex" xmlns:cx4="http://schemas.microsoft.com/office/drawing/2016/5/10/chartex" xmlns:cx5="http://schemas.microsoft.com/office/drawing/2016/5/11/chartex" xmlns:cx6="http://schemas.microsoft.com/office/drawing/2016/5/12/chartex" xmlns:cx7="http://schemas.microsoft.com/office/drawing/2016/5/13/chartex" xmlns:cx8="http://schemas.microsoft.com/office/drawing/2016/5/14/chartex" xmlns:mc="http://schemas.openxmlformats.org/markup-compatibility/2006" xmlns:aink="http://schemas.microsoft.com/office/drawing/2016/ink" xmlns:am3d="http://schemas.microsoft.com/office/drawing/2017/model3d" xmlns:o="urn:schemas-microsoft-com:office:office" xmlns:oel="http://schemas.microsoft.com/office/2019/extlst" xmlns:r="http://schemas.openxmlformats.org/officeDocument/2006/relationships" xmlns:m="http://schemas.openxmlformats.org/officeDocument/2006/math" xmlns:v="urn:schemas-microsoft-com:vml" xmlns:wp14="http://schemas.microsoft.com/office/word/2010/wordprocessingDrawing" xmlns:wp="http://schemas.openxmlformats.org/drawingml/2006/wordprocessingDrawing" xmlns:w10="urn:schemas-microsoft-com:office:word" xmlns:w="http://schemas.openxmlformats.org/wordprocessingml/2006/main" xmlns:w14="http://schemas.microsoft.com/office/word/2010/wordml" xmlns:w15="http://schemas.microsoft.com/office/word/2012/wordml" xmlns:w16cex="http://schemas.microsoft.com/office/word/2018/wordml/cex" xmlns:w16cid="http://schemas.microsoft.com/office/word/2016/wordml/cid" xmlns:w16="http://schemas.microsoft.com/office/word/2018/wordml" xmlns:w16du="http://schemas.microsoft.com/office/word/2023/wordml/word16du" xmlns:w16sdtdh="http://schemas.microsoft.com/office/word/2020/wordml/sdtdatahash" xmlns:w16sdtfl="http://schemas.microsoft.com/office/word/2024/wordml/sdtformatlock" xmlns:w16se="http://schemas.microsoft.com/office/word/2015/wordml/symex" xmlns:wpg="http://schemas.microsoft.com/office/word/2010/wordprocessingGroup" xmlns:wpi="http://schemas.microsoft.com/office/word/2010/wordprocessingInk" xmlns:wne="http://schemas.microsoft.com/office/word/2006/wordml" xmlns:wps="http://schemas.microsoft.com/office/word/2010/wordprocessingShape" mc:Ignorable="w14 w15 w16se w16cid w16 w16cex w16sdtdh w16sdtfl w16du wp14">
   <w:p>
     <w:pPr>
       <w:pStyle w:val="Pieddepage"/>
@@ -3888,7 +4317,7 @@
 </file>
 
 <file path=word/footnotes.xml><?xml version="1.0" encoding="utf-8"?>
-<w:footnotes xmlns:wpc="http://schemas.microsoft.com/office/word/2010/wordprocessingCanvas" xmlns:cx="http://schemas.microsoft.com/office/drawing/2014/chartex" xmlns:cx1="http://schemas.microsoft.com/office/drawing/2015/9/8/chartex" xmlns:cx2="http://schemas.microsoft.com/office/drawing/2015/10/21/chartex" xmlns:cx3="http://schemas.microsoft.com/office/drawing/2016/5/9/chartex" xmlns:cx4="http://schemas.microsoft.com/office/drawing/2016/5/10/chartex" xmlns:cx5="http://schemas.microsoft.com/office/drawing/2016/5/11/chartex" xmlns:cx6="http://schemas.microsoft.com/office/drawing/2016/5/12/chartex" xmlns:cx7="http://schemas.microsoft.com/office/drawing/2016/5/13/chartex" xmlns:cx8="http://schemas.microsoft.com/office/drawing/2016/5/14/chartex" xmlns:mc="http://schemas.openxmlformats.org/markup-compatibility/2006" xmlns:aink="http://schemas.microsoft.com/office/drawing/2016/ink" xmlns:am3d="http://schemas.microsoft.com/office/drawing/2017/model3d" xmlns:o="urn:schemas-microsoft-com:office:office" xmlns:oel="http://schemas.microsoft.com/office/2019/extlst" xmlns:r="http://schemas.openxmlformats.org/officeDocument/2006/relationships" xmlns:m="http://schemas.openxmlformats.org/officeDocument/2006/math" xmlns:v="urn:schemas-microsoft-com:vml" xmlns:wp14="http://schemas.microsoft.com/office/word/2010/wordprocessingDrawing" xmlns:wp="http://schemas.openxmlformats.org/drawingml/2006/wordprocessingDrawing" xmlns:w10="urn:schemas-microsoft-com:office:word" xmlns:w="http://schemas.openxmlformats.org/wordprocessingml/2006/main" xmlns:w14="http://schemas.microsoft.com/office/word/2010/wordml" xmlns:w15="http://schemas.microsoft.com/office/word/2012/wordml" xmlns:w16cex="http://schemas.microsoft.com/office/word/2018/wordml/cex" xmlns:w16cid="http://schemas.microsoft.com/office/word/2016/wordml/cid" xmlns:w16="http://schemas.microsoft.com/office/word/2018/wordml" xmlns:w16sdtdh="http://schemas.microsoft.com/office/word/2020/wordml/sdtdatahash" xmlns:w16se="http://schemas.microsoft.com/office/word/2015/wordml/symex" xmlns:wpg="http://schemas.microsoft.com/office/word/2010/wordprocessingGroup" xmlns:wpi="http://schemas.microsoft.com/office/word/2010/wordprocessingInk" xmlns:wne="http://schemas.microsoft.com/office/word/2006/wordml" xmlns:wps="http://schemas.microsoft.com/office/word/2010/wordprocessingShape" mc:Ignorable="w14 w15 w16se w16cid w16 w16cex w16sdtdh wp14">
+<w:footnotes xmlns:wpc="http://schemas.microsoft.com/office/word/2010/wordprocessingCanvas" xmlns:cx="http://schemas.microsoft.com/office/drawing/2014/chartex" xmlns:cx1="http://schemas.microsoft.com/office/drawing/2015/9/8/chartex" xmlns:cx2="http://schemas.microsoft.com/office/drawing/2015/10/21/chartex" xmlns:cx3="http://schemas.microsoft.com/office/drawing/2016/5/9/chartex" xmlns:cx4="http://schemas.microsoft.com/office/drawing/2016/5/10/chartex" xmlns:cx5="http://schemas.microsoft.com/office/drawing/2016/5/11/chartex" xmlns:cx6="http://schemas.microsoft.com/office/drawing/2016/5/12/chartex" xmlns:cx7="http://schemas.microsoft.com/office/drawing/2016/5/13/chartex" xmlns:cx8="http://schemas.microsoft.com/office/drawing/2016/5/14/chartex" xmlns:mc="http://schemas.openxmlformats.org/markup-compatibility/2006" xmlns:aink="http://schemas.microsoft.com/office/drawing/2016/ink" xmlns:am3d="http://schemas.microsoft.com/office/drawing/2017/model3d" xmlns:o="urn:schemas-microsoft-com:office:office" xmlns:oel="http://schemas.microsoft.com/office/2019/extlst" xmlns:r="http://schemas.openxmlformats.org/officeDocument/2006/relationships" xmlns:m="http://schemas.openxmlformats.org/officeDocument/2006/math" xmlns:v="urn:schemas-microsoft-com:vml" xmlns:wp14="http://schemas.microsoft.com/office/word/2010/wordprocessingDrawing" xmlns:wp="http://schemas.openxmlformats.org/drawingml/2006/wordprocessingDrawing" xmlns:w10="urn:schemas-microsoft-com:office:word" xmlns:w="http://schemas.openxmlformats.org/wordprocessingml/2006/main" xmlns:w14="http://schemas.microsoft.com/office/word/2010/wordml" xmlns:w15="http://schemas.microsoft.com/office/word/2012/wordml" xmlns:w16cex="http://schemas.microsoft.com/office/word/2018/wordml/cex" xmlns:w16cid="http://schemas.microsoft.com/office/word/2016/wordml/cid" xmlns:w16="http://schemas.microsoft.com/office/word/2018/wordml" xmlns:w16du="http://schemas.microsoft.com/office/word/2023/wordml/word16du" xmlns:w16sdtdh="http://schemas.microsoft.com/office/word/2020/wordml/sdtdatahash" xmlns:w16sdtfl="http://schemas.microsoft.com/office/word/2024/wordml/sdtformatlock" xmlns:w16se="http://schemas.microsoft.com/office/word/2015/wordml/symex" xmlns:wpg="http://schemas.microsoft.com/office/word/2010/wordprocessingGroup" xmlns:wpi="http://schemas.microsoft.com/office/word/2010/wordprocessingInk" xmlns:wne="http://schemas.microsoft.com/office/word/2006/wordml" xmlns:wps="http://schemas.microsoft.com/office/word/2010/wordprocessingShape" mc:Ignorable="w14 w15 w16se w16cid w16 w16cex w16sdtdh w16sdtfl w16du wp14">
   <w:footnote w:type="separator" w:id="-1">
     <w:p>
       <w:r>
@@ -3909,7 +4338,7 @@
 </file>
 
 <file path=word/header1.xml><?xml version="1.0" encoding="utf-8"?>
-<w:hdr xmlns:wpc="http://schemas.microsoft.com/office/word/2010/wordprocessingCanvas" xmlns:cx="http://schemas.microsoft.com/office/drawing/2014/chartex" xmlns:cx1="http://schemas.microsoft.com/office/drawing/2015/9/8/chartex" xmlns:cx2="http://schemas.microsoft.com/office/drawing/2015/10/21/chartex" xmlns:cx3="http://schemas.microsoft.com/office/drawing/2016/5/9/chartex" xmlns:cx4="http://schemas.microsoft.com/office/drawing/2016/5/10/chartex" xmlns:cx5="http://schemas.microsoft.com/office/drawing/2016/5/11/chartex" xmlns:cx6="http://schemas.microsoft.com/office/drawing/2016/5/12/chartex" xmlns:cx7="http://schemas.microsoft.com/office/drawing/2016/5/13/chartex" xmlns:cx8="http://schemas.microsoft.com/office/drawing/2016/5/14/chartex" xmlns:mc="http://schemas.openxmlformats.org/markup-compatibility/2006" xmlns:aink="http://schemas.microsoft.com/office/drawing/2016/ink" xmlns:am3d="http://schemas.microsoft.com/office/drawing/2017/model3d" xmlns:o="urn:schemas-microsoft-com:office:office" xmlns:oel="http://schemas.microsoft.com/office/2019/extlst" xmlns:r="http://schemas.openxmlformats.org/officeDocument/2006/relationships" xmlns:m="http://schemas.openxmlformats.org/officeDocument/2006/math" xmlns:v="urn:schemas-microsoft-com:vml" xmlns:wp14="http://schemas.microsoft.com/office/word/2010/wordprocessingDrawing" xmlns:wp="http://schemas.openxmlformats.org/drawingml/2006/wordprocessingDrawing" xmlns:w10="urn:schemas-microsoft-com:office:word" xmlns:w="http://schemas.openxmlformats.org/wordprocessingml/2006/main" xmlns:w14="http://schemas.microsoft.com/office/word/2010/wordml" xmlns:w15="http://schemas.microsoft.com/office/word/2012/wordml" xmlns:w16cex="http://schemas.microsoft.com/office/word/2018/wordml/cex" xmlns:w16cid="http://schemas.microsoft.com/office/word/2016/wordml/cid" xmlns:w16="http://schemas.microsoft.com/office/word/2018/wordml" xmlns:w16sdtdh="http://schemas.microsoft.com/office/word/2020/wordml/sdtdatahash" xmlns:w16se="http://schemas.microsoft.com/office/word/2015/wordml/symex" xmlns:wpg="http://schemas.microsoft.com/office/word/2010/wordprocessingGroup" xmlns:wpi="http://schemas.microsoft.com/office/word/2010/wordprocessingInk" xmlns:wne="http://schemas.microsoft.com/office/word/2006/wordml" xmlns:wps="http://schemas.microsoft.com/office/word/2010/wordprocessingShape" mc:Ignorable="w14 w15 w16se w16cid w16 w16cex w16sdtdh wp14">
+<w:hdr xmlns:wpc="http://schemas.microsoft.com/office/word/2010/wordprocessingCanvas" xmlns:cx="http://schemas.microsoft.com/office/drawing/2014/chartex" xmlns:cx1="http://schemas.microsoft.com/office/drawing/2015/9/8/chartex" xmlns:cx2="http://schemas.microsoft.com/office/drawing/2015/10/21/chartex" xmlns:cx3="http://schemas.microsoft.com/office/drawing/2016/5/9/chartex" xmlns:cx4="http://schemas.microsoft.com/office/drawing/2016/5/10/chartex" xmlns:cx5="http://schemas.microsoft.com/office/drawing/2016/5/11/chartex" xmlns:cx6="http://schemas.microsoft.com/office/drawing/2016/5/12/chartex" xmlns:cx7="http://schemas.microsoft.com/office/drawing/2016/5/13/chartex" xmlns:cx8="http://schemas.microsoft.com/office/drawing/2016/5/14/chartex" xmlns:mc="http://schemas.openxmlformats.org/markup-compatibility/2006" xmlns:aink="http://schemas.microsoft.com/office/drawing/2016/ink" xmlns:am3d="http://schemas.microsoft.com/office/drawing/2017/model3d" xmlns:o="urn:schemas-microsoft-com:office:office" xmlns:oel="http://schemas.microsoft.com/office/2019/extlst" xmlns:r="http://schemas.openxmlformats.org/officeDocument/2006/relationships" xmlns:m="http://schemas.openxmlformats.org/officeDocument/2006/math" xmlns:v="urn:schemas-microsoft-com:vml" xmlns:wp14="http://schemas.microsoft.com/office/word/2010/wordprocessingDrawing" xmlns:wp="http://schemas.openxmlformats.org/drawingml/2006/wordprocessingDrawing" xmlns:w10="urn:schemas-microsoft-com:office:word" xmlns:w="http://schemas.openxmlformats.org/wordprocessingml/2006/main" xmlns:w14="http://schemas.microsoft.com/office/word/2010/wordml" xmlns:w15="http://schemas.microsoft.com/office/word/2012/wordml" xmlns:w16cex="http://schemas.microsoft.com/office/word/2018/wordml/cex" xmlns:w16cid="http://schemas.microsoft.com/office/word/2016/wordml/cid" xmlns:w16="http://schemas.microsoft.com/office/word/2018/wordml" xmlns:w16du="http://schemas.microsoft.com/office/word/2023/wordml/word16du" xmlns:w16sdtdh="http://schemas.microsoft.com/office/word/2020/wordml/sdtdatahash" xmlns:w16sdtfl="http://schemas.microsoft.com/office/word/2024/wordml/sdtformatlock" xmlns:w16se="http://schemas.microsoft.com/office/word/2015/wordml/symex" xmlns:wpg="http://schemas.microsoft.com/office/word/2010/wordprocessingGroup" xmlns:wpi="http://schemas.microsoft.com/office/word/2010/wordprocessingInk" xmlns:wne="http://schemas.microsoft.com/office/word/2006/wordml" xmlns:wps="http://schemas.microsoft.com/office/word/2010/wordprocessingShape" mc:Ignorable="w14 w15 w16se w16cid w16 w16cex w16sdtdh w16sdtfl w16du wp14">
   <w:p>
     <w:pPr>
       <w:pStyle w:val="En-tte"/>
@@ -4003,6 +4432,7 @@
       </w:rPr>
       <w:t>{</w:t>
     </w:r>
+    <w:proofErr w:type="spellStart"/>
     <w:r>
       <w:rPr>
         <w:rStyle w:val="Rfrencelgre"/>
@@ -4010,6 +4440,7 @@
       </w:rPr>
       <w:t>num_conv_etudiant</w:t>
     </w:r>
+    <w:proofErr w:type="spellEnd"/>
     <w:r>
       <w:rPr>
         <w:rStyle w:val="Rfrencelgre"/>
@@ -4040,7 +4471,7 @@
 </file>
 
 <file path=word/header2.xml><?xml version="1.0" encoding="utf-8"?>
-<w:hdr xmlns:wpc="http://schemas.microsoft.com/office/word/2010/wordprocessingCanvas" xmlns:cx="http://schemas.microsoft.com/office/drawing/2014/chartex" xmlns:cx1="http://schemas.microsoft.com/office/drawing/2015/9/8/chartex" xmlns:cx2="http://schemas.microsoft.com/office/drawing/2015/10/21/chartex" xmlns:cx3="http://schemas.microsoft.com/office/drawing/2016/5/9/chartex" xmlns:cx4="http://schemas.microsoft.com/office/drawing/2016/5/10/chartex" xmlns:cx5="http://schemas.microsoft.com/office/drawing/2016/5/11/chartex" xmlns:cx6="http://schemas.microsoft.com/office/drawing/2016/5/12/chartex" xmlns:cx7="http://schemas.microsoft.com/office/drawing/2016/5/13/chartex" xmlns:cx8="http://schemas.microsoft.com/office/drawing/2016/5/14/chartex" xmlns:mc="http://schemas.openxmlformats.org/markup-compatibility/2006" xmlns:aink="http://schemas.microsoft.com/office/drawing/2016/ink" xmlns:am3d="http://schemas.microsoft.com/office/drawing/2017/model3d" xmlns:o="urn:schemas-microsoft-com:office:office" xmlns:oel="http://schemas.microsoft.com/office/2019/extlst" xmlns:r="http://schemas.openxmlformats.org/officeDocument/2006/relationships" xmlns:m="http://schemas.openxmlformats.org/officeDocument/2006/math" xmlns:v="urn:schemas-microsoft-com:vml" xmlns:wp14="http://schemas.microsoft.com/office/word/2010/wordprocessingDrawing" xmlns:wp="http://schemas.openxmlformats.org/drawingml/2006/wordprocessingDrawing" xmlns:w10="urn:schemas-microsoft-com:office:word" xmlns:w="http://schemas.openxmlformats.org/wordprocessingml/2006/main" xmlns:w14="http://schemas.microsoft.com/office/word/2010/wordml" xmlns:w15="http://schemas.microsoft.com/office/word/2012/wordml" xmlns:w16cex="http://schemas.microsoft.com/office/word/2018/wordml/cex" xmlns:w16cid="http://schemas.microsoft.com/office/word/2016/wordml/cid" xmlns:w16="http://schemas.microsoft.com/office/word/2018/wordml" xmlns:w16sdtdh="http://schemas.microsoft.com/office/word/2020/wordml/sdtdatahash" xmlns:w16se="http://schemas.microsoft.com/office/word/2015/wordml/symex" xmlns:wpg="http://schemas.microsoft.com/office/word/2010/wordprocessingGroup" xmlns:wpi="http://schemas.microsoft.com/office/word/2010/wordprocessingInk" xmlns:wne="http://schemas.microsoft.com/office/word/2006/wordml" xmlns:wps="http://schemas.microsoft.com/office/word/2010/wordprocessingShape" mc:Ignorable="w14 w15 w16se w16cid w16 w16cex w16sdtdh wp14">
+<w:hdr xmlns:wpc="http://schemas.microsoft.com/office/word/2010/wordprocessingCanvas" xmlns:cx="http://schemas.microsoft.com/office/drawing/2014/chartex" xmlns:cx1="http://schemas.microsoft.com/office/drawing/2015/9/8/chartex" xmlns:cx2="http://schemas.microsoft.com/office/drawing/2015/10/21/chartex" xmlns:cx3="http://schemas.microsoft.com/office/drawing/2016/5/9/chartex" xmlns:cx4="http://schemas.microsoft.com/office/drawing/2016/5/10/chartex" xmlns:cx5="http://schemas.microsoft.com/office/drawing/2016/5/11/chartex" xmlns:cx6="http://schemas.microsoft.com/office/drawing/2016/5/12/chartex" xmlns:cx7="http://schemas.microsoft.com/office/drawing/2016/5/13/chartex" xmlns:cx8="http://schemas.microsoft.com/office/drawing/2016/5/14/chartex" xmlns:mc="http://schemas.openxmlformats.org/markup-compatibility/2006" xmlns:aink="http://schemas.microsoft.com/office/drawing/2016/ink" xmlns:am3d="http://schemas.microsoft.com/office/drawing/2017/model3d" xmlns:o="urn:schemas-microsoft-com:office:office" xmlns:oel="http://schemas.microsoft.com/office/2019/extlst" xmlns:r="http://schemas.openxmlformats.org/officeDocument/2006/relationships" xmlns:m="http://schemas.openxmlformats.org/officeDocument/2006/math" xmlns:v="urn:schemas-microsoft-com:vml" xmlns:wp14="http://schemas.microsoft.com/office/word/2010/wordprocessingDrawing" xmlns:wp="http://schemas.openxmlformats.org/drawingml/2006/wordprocessingDrawing" xmlns:w10="urn:schemas-microsoft-com:office:word" xmlns:w="http://schemas.openxmlformats.org/wordprocessingml/2006/main" xmlns:w14="http://schemas.microsoft.com/office/word/2010/wordml" xmlns:w15="http://schemas.microsoft.com/office/word/2012/wordml" xmlns:w16cex="http://schemas.microsoft.com/office/word/2018/wordml/cex" xmlns:w16cid="http://schemas.microsoft.com/office/word/2016/wordml/cid" xmlns:w16="http://schemas.microsoft.com/office/word/2018/wordml" xmlns:w16du="http://schemas.microsoft.com/office/word/2023/wordml/word16du" xmlns:w16sdtdh="http://schemas.microsoft.com/office/word/2020/wordml/sdtdatahash" xmlns:w16sdtfl="http://schemas.microsoft.com/office/word/2024/wordml/sdtformatlock" xmlns:w16se="http://schemas.microsoft.com/office/word/2015/wordml/symex" xmlns:wpg="http://schemas.microsoft.com/office/word/2010/wordprocessingGroup" xmlns:wpi="http://schemas.microsoft.com/office/word/2010/wordprocessingInk" xmlns:wne="http://schemas.microsoft.com/office/word/2006/wordml" xmlns:wps="http://schemas.microsoft.com/office/word/2010/wordprocessingShape" mc:Ignorable="w14 w15 w16se w16cid w16 w16cex w16sdtdh w16sdtfl w16du wp14">
   <w:p>
     <w:pPr>
       <w:pStyle w:val="En-tte"/>
@@ -4183,7 +4614,7 @@
             </wp:anchor>
           </w:drawing>
         </mc:Choice>
-        <mc:Fallback xmlns:w16du="http://schemas.microsoft.com/office/word/2023/wordml/word16du">
+        <mc:Fallback>
           <w:pict>
             <v:rect w14:anchorId="74378577" id="Rectangle 1" o:spid="_x0000_s1026" style="position:absolute;margin-left:-63.6pt;margin-top:-90.2pt;width:706.8pt;height:147pt;z-index:251672576;visibility:visible;mso-wrap-style:square;mso-width-percent:0;mso-wrap-distance-left:9pt;mso-wrap-distance-top:0;mso-wrap-distance-right:9pt;mso-wrap-distance-bottom:0;mso-position-horizontal:absolute;mso-position-horizontal-relative:page;mso-position-vertical:absolute;mso-position-vertical-relative:text;mso-width-percent:0;mso-width-relative:margin;v-text-anchor:middle" o:gfxdata="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" fillcolor="#303854" strokecolor="#303854" strokeweight="2pt">
               <w10:wrap anchorx="page"/>
@@ -4214,7 +4645,7 @@
 </file>
 
 <file path=word/header3.xml><?xml version="1.0" encoding="utf-8"?>
-<w:hdr xmlns:wpc="http://schemas.microsoft.com/office/word/2010/wordprocessingCanvas" xmlns:cx="http://schemas.microsoft.com/office/drawing/2014/chartex" xmlns:cx1="http://schemas.microsoft.com/office/drawing/2015/9/8/chartex" xmlns:cx2="http://schemas.microsoft.com/office/drawing/2015/10/21/chartex" xmlns:cx3="http://schemas.microsoft.com/office/drawing/2016/5/9/chartex" xmlns:cx4="http://schemas.microsoft.com/office/drawing/2016/5/10/chartex" xmlns:cx5="http://schemas.microsoft.com/office/drawing/2016/5/11/chartex" xmlns:cx6="http://schemas.microsoft.com/office/drawing/2016/5/12/chartex" xmlns:cx7="http://schemas.microsoft.com/office/drawing/2016/5/13/chartex" xmlns:cx8="http://schemas.microsoft.com/office/drawing/2016/5/14/chartex" xmlns:mc="http://schemas.openxmlformats.org/markup-compatibility/2006" xmlns:aink="http://schemas.microsoft.com/office/drawing/2016/ink" xmlns:am3d="http://schemas.microsoft.com/office/drawing/2017/model3d" xmlns:o="urn:schemas-microsoft-com:office:office" xmlns:oel="http://schemas.microsoft.com/office/2019/extlst" xmlns:r="http://schemas.openxmlformats.org/officeDocument/2006/relationships" xmlns:m="http://schemas.openxmlformats.org/officeDocument/2006/math" xmlns:v="urn:schemas-microsoft-com:vml" xmlns:wp14="http://schemas.microsoft.com/office/word/2010/wordprocessingDrawing" xmlns:wp="http://schemas.openxmlformats.org/drawingml/2006/wordprocessingDrawing" xmlns:w10="urn:schemas-microsoft-com:office:word" xmlns:w="http://schemas.openxmlformats.org/wordprocessingml/2006/main" xmlns:w14="http://schemas.microsoft.com/office/word/2010/wordml" xmlns:w15="http://schemas.microsoft.com/office/word/2012/wordml" xmlns:w16cex="http://schemas.microsoft.com/office/word/2018/wordml/cex" xmlns:w16cid="http://schemas.microsoft.com/office/word/2016/wordml/cid" xmlns:w16="http://schemas.microsoft.com/office/word/2018/wordml" xmlns:w16sdtdh="http://schemas.microsoft.com/office/word/2020/wordml/sdtdatahash" xmlns:w16se="http://schemas.microsoft.com/office/word/2015/wordml/symex" xmlns:wpg="http://schemas.microsoft.com/office/word/2010/wordprocessingGroup" xmlns:wpi="http://schemas.microsoft.com/office/word/2010/wordprocessingInk" xmlns:wne="http://schemas.microsoft.com/office/word/2006/wordml" xmlns:wps="http://schemas.microsoft.com/office/word/2010/wordprocessingShape" mc:Ignorable="w14 w15 w16se w16cid w16 w16cex w16sdtdh wp14">
+<w:hdr xmlns:wpc="http://schemas.microsoft.com/office/word/2010/wordprocessingCanvas" xmlns:cx="http://schemas.microsoft.com/office/drawing/2014/chartex" xmlns:cx1="http://schemas.microsoft.com/office/drawing/2015/9/8/chartex" xmlns:cx2="http://schemas.microsoft.com/office/drawing/2015/10/21/chartex" xmlns:cx3="http://schemas.microsoft.com/office/drawing/2016/5/9/chartex" xmlns:cx4="http://schemas.microsoft.com/office/drawing/2016/5/10/chartex" xmlns:cx5="http://schemas.microsoft.com/office/drawing/2016/5/11/chartex" xmlns:cx6="http://schemas.microsoft.com/office/drawing/2016/5/12/chartex" xmlns:cx7="http://schemas.microsoft.com/office/drawing/2016/5/13/chartex" xmlns:cx8="http://schemas.microsoft.com/office/drawing/2016/5/14/chartex" xmlns:mc="http://schemas.openxmlformats.org/markup-compatibility/2006" xmlns:aink="http://schemas.microsoft.com/office/drawing/2016/ink" xmlns:am3d="http://schemas.microsoft.com/office/drawing/2017/model3d" xmlns:o="urn:schemas-microsoft-com:office:office" xmlns:oel="http://schemas.microsoft.com/office/2019/extlst" xmlns:r="http://schemas.openxmlformats.org/officeDocument/2006/relationships" xmlns:m="http://schemas.openxmlformats.org/officeDocument/2006/math" xmlns:v="urn:schemas-microsoft-com:vml" xmlns:wp14="http://schemas.microsoft.com/office/word/2010/wordprocessingDrawing" xmlns:wp="http://schemas.openxmlformats.org/drawingml/2006/wordprocessingDrawing" xmlns:w10="urn:schemas-microsoft-com:office:word" xmlns:w="http://schemas.openxmlformats.org/wordprocessingml/2006/main" xmlns:w14="http://schemas.microsoft.com/office/word/2010/wordml" xmlns:w15="http://schemas.microsoft.com/office/word/2012/wordml" xmlns:w16cex="http://schemas.microsoft.com/office/word/2018/wordml/cex" xmlns:w16cid="http://schemas.microsoft.com/office/word/2016/wordml/cid" xmlns:w16="http://schemas.microsoft.com/office/word/2018/wordml" xmlns:w16du="http://schemas.microsoft.com/office/word/2023/wordml/word16du" xmlns:w16sdtdh="http://schemas.microsoft.com/office/word/2020/wordml/sdtdatahash" xmlns:w16sdtfl="http://schemas.microsoft.com/office/word/2024/wordml/sdtformatlock" xmlns:w16se="http://schemas.microsoft.com/office/word/2015/wordml/symex" xmlns:wpg="http://schemas.microsoft.com/office/word/2010/wordprocessingGroup" xmlns:wpi="http://schemas.microsoft.com/office/word/2010/wordprocessingInk" xmlns:wne="http://schemas.microsoft.com/office/word/2006/wordml" xmlns:wps="http://schemas.microsoft.com/office/word/2010/wordprocessingShape" mc:Ignorable="w14 w15 w16se w16cid w16 w16cex w16sdtdh w16sdtfl w16du wp14">
   <w:p>
     <w:pPr>
       <w:pStyle w:val="En-tte"/>
@@ -4322,7 +4753,7 @@
             </wp:anchor>
           </w:drawing>
         </mc:Choice>
-        <mc:Fallback xmlns:w16du="http://schemas.microsoft.com/office/word/2023/wordml/word16du">
+        <mc:Fallback>
           <w:pict>
             <v:rect w14:anchorId="7F6D8DB4" id="Rectangle 4" o:spid="_x0000_s1026" style="position:absolute;left:0;text-align:left;margin-left:-168pt;margin-top:-35.25pt;width:56.7pt;height:841.9pt;z-index:251658240;visibility:visible;mso-wrap-style:square;mso-width-percent:0;mso-height-percent:0;mso-wrap-distance-left:9pt;mso-wrap-distance-top:0;mso-wrap-distance-right:9pt;mso-wrap-distance-bottom:0;mso-position-horizontal:absolute;mso-position-horizontal-relative:text;mso-position-vertical:absolute;mso-position-vertical-relative:text;mso-width-percent:0;mso-height-percent:0;mso-width-relative:page;mso-height-relative:page;v-text-anchor:top" o:gfxdata="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" fillcolor="#021a32" stroked="f">
               <v:textbox style="layout-flow:vertical;mso-layout-flow-alt:bottom-to-top" inset="7.5mm">
@@ -4373,7 +4804,7 @@
 </file>
 
 <file path=word/header4.xml><?xml version="1.0" encoding="utf-8"?>
-<w:hdr xmlns:wpc="http://schemas.microsoft.com/office/word/2010/wordprocessingCanvas" xmlns:cx="http://schemas.microsoft.com/office/drawing/2014/chartex" xmlns:cx1="http://schemas.microsoft.com/office/drawing/2015/9/8/chartex" xmlns:cx2="http://schemas.microsoft.com/office/drawing/2015/10/21/chartex" xmlns:cx3="http://schemas.microsoft.com/office/drawing/2016/5/9/chartex" xmlns:cx4="http://schemas.microsoft.com/office/drawing/2016/5/10/chartex" xmlns:cx5="http://schemas.microsoft.com/office/drawing/2016/5/11/chartex" xmlns:cx6="http://schemas.microsoft.com/office/drawing/2016/5/12/chartex" xmlns:cx7="http://schemas.microsoft.com/office/drawing/2016/5/13/chartex" xmlns:cx8="http://schemas.microsoft.com/office/drawing/2016/5/14/chartex" xmlns:mc="http://schemas.openxmlformats.org/markup-compatibility/2006" xmlns:aink="http://schemas.microsoft.com/office/drawing/2016/ink" xmlns:am3d="http://schemas.microsoft.com/office/drawing/2017/model3d" xmlns:o="urn:schemas-microsoft-com:office:office" xmlns:oel="http://schemas.microsoft.com/office/2019/extlst" xmlns:r="http://schemas.openxmlformats.org/officeDocument/2006/relationships" xmlns:m="http://schemas.openxmlformats.org/officeDocument/2006/math" xmlns:v="urn:schemas-microsoft-com:vml" xmlns:wp14="http://schemas.microsoft.com/office/word/2010/wordprocessingDrawing" xmlns:wp="http://schemas.openxmlformats.org/drawingml/2006/wordprocessingDrawing" xmlns:w10="urn:schemas-microsoft-com:office:word" xmlns:w="http://schemas.openxmlformats.org/wordprocessingml/2006/main" xmlns:w14="http://schemas.microsoft.com/office/word/2010/wordml" xmlns:w15="http://schemas.microsoft.com/office/word/2012/wordml" xmlns:w16cex="http://schemas.microsoft.com/office/word/2018/wordml/cex" xmlns:w16cid="http://schemas.microsoft.com/office/word/2016/wordml/cid" xmlns:w16="http://schemas.microsoft.com/office/word/2018/wordml" xmlns:w16sdtdh="http://schemas.microsoft.com/office/word/2020/wordml/sdtdatahash" xmlns:w16se="http://schemas.microsoft.com/office/word/2015/wordml/symex" xmlns:wpg="http://schemas.microsoft.com/office/word/2010/wordprocessingGroup" xmlns:wpi="http://schemas.microsoft.com/office/word/2010/wordprocessingInk" xmlns:wne="http://schemas.microsoft.com/office/word/2006/wordml" xmlns:wps="http://schemas.microsoft.com/office/word/2010/wordprocessingShape" mc:Ignorable="w14 w15 w16se w16cid w16 w16cex w16sdtdh wp14">
+<w:hdr xmlns:wpc="http://schemas.microsoft.com/office/word/2010/wordprocessingCanvas" xmlns:cx="http://schemas.microsoft.com/office/drawing/2014/chartex" xmlns:cx1="http://schemas.microsoft.com/office/drawing/2015/9/8/chartex" xmlns:cx2="http://schemas.microsoft.com/office/drawing/2015/10/21/chartex" xmlns:cx3="http://schemas.microsoft.com/office/drawing/2016/5/9/chartex" xmlns:cx4="http://schemas.microsoft.com/office/drawing/2016/5/10/chartex" xmlns:cx5="http://schemas.microsoft.com/office/drawing/2016/5/11/chartex" xmlns:cx6="http://schemas.microsoft.com/office/drawing/2016/5/12/chartex" xmlns:cx7="http://schemas.microsoft.com/office/drawing/2016/5/13/chartex" xmlns:cx8="http://schemas.microsoft.com/office/drawing/2016/5/14/chartex" xmlns:mc="http://schemas.openxmlformats.org/markup-compatibility/2006" xmlns:aink="http://schemas.microsoft.com/office/drawing/2016/ink" xmlns:am3d="http://schemas.microsoft.com/office/drawing/2017/model3d" xmlns:o="urn:schemas-microsoft-com:office:office" xmlns:oel="http://schemas.microsoft.com/office/2019/extlst" xmlns:r="http://schemas.openxmlformats.org/officeDocument/2006/relationships" xmlns:m="http://schemas.openxmlformats.org/officeDocument/2006/math" xmlns:v="urn:schemas-microsoft-com:vml" xmlns:wp14="http://schemas.microsoft.com/office/word/2010/wordprocessingDrawing" xmlns:wp="http://schemas.openxmlformats.org/drawingml/2006/wordprocessingDrawing" xmlns:w10="urn:schemas-microsoft-com:office:word" xmlns:w="http://schemas.openxmlformats.org/wordprocessingml/2006/main" xmlns:w14="http://schemas.microsoft.com/office/word/2010/wordml" xmlns:w15="http://schemas.microsoft.com/office/word/2012/wordml" xmlns:w16cex="http://schemas.microsoft.com/office/word/2018/wordml/cex" xmlns:w16cid="http://schemas.microsoft.com/office/word/2016/wordml/cid" xmlns:w16="http://schemas.microsoft.com/office/word/2018/wordml" xmlns:w16du="http://schemas.microsoft.com/office/word/2023/wordml/word16du" xmlns:w16sdtdh="http://schemas.microsoft.com/office/word/2020/wordml/sdtdatahash" xmlns:w16sdtfl="http://schemas.microsoft.com/office/word/2024/wordml/sdtformatlock" xmlns:w16se="http://schemas.microsoft.com/office/word/2015/wordml/symex" xmlns:wpg="http://schemas.microsoft.com/office/word/2010/wordprocessingGroup" xmlns:wpi="http://schemas.microsoft.com/office/word/2010/wordprocessingInk" xmlns:wne="http://schemas.microsoft.com/office/word/2006/wordml" xmlns:wps="http://schemas.microsoft.com/office/word/2010/wordprocessingShape" mc:Ignorable="w14 w15 w16se w16cid w16 w16cex w16sdtdh w16sdtfl w16du wp14">
   <w:p>
     <w:pPr>
       <w:pStyle w:val="En-tte"/>
@@ -4479,7 +4910,7 @@
             </wp:anchor>
           </w:drawing>
         </mc:Choice>
-        <mc:Fallback xmlns:w16du="http://schemas.microsoft.com/office/word/2023/wordml/word16du">
+        <mc:Fallback>
           <w:pict>
             <v:rect w14:anchorId="0748F3BA" id="Rectangle 3" o:spid="_x0000_s1027" style="position:absolute;left:0;text-align:left;margin-left:-163.8pt;margin-top:-30.2pt;width:56.7pt;height:841.9pt;z-index:251657216;visibility:visible;mso-wrap-style:square;mso-width-percent:0;mso-height-percent:0;mso-wrap-distance-left:9pt;mso-wrap-distance-top:0;mso-wrap-distance-right:9pt;mso-wrap-distance-bottom:0;mso-position-horizontal:absolute;mso-position-horizontal-relative:text;mso-position-vertical:absolute;mso-position-vertical-relative:text;mso-width-percent:0;mso-height-percent:0;mso-width-relative:page;mso-height-relative:page;v-text-anchor:top" o:gfxdata="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" fillcolor="#021a32" stroked="f">
               <v:textbox style="layout-flow:vertical;mso-layout-flow-alt:bottom-to-top" inset="7.5mm">
@@ -4524,7 +4955,7 @@
 </file>
 
 <file path=word/numbering.xml><?xml version="1.0" encoding="utf-8"?>
-<w:numbering xmlns:wpc="http://schemas.microsoft.com/office/word/2010/wordprocessingCanvas" xmlns:cx="http://schemas.microsoft.com/office/drawing/2014/chartex" xmlns:cx1="http://schemas.microsoft.com/office/drawing/2015/9/8/chartex" xmlns:cx2="http://schemas.microsoft.com/office/drawing/2015/10/21/chartex" xmlns:cx3="http://schemas.microsoft.com/office/drawing/2016/5/9/chartex" xmlns:cx4="http://schemas.microsoft.com/office/drawing/2016/5/10/chartex" xmlns:cx5="http://schemas.microsoft.com/office/drawing/2016/5/11/chartex" xmlns:cx6="http://schemas.microsoft.com/office/drawing/2016/5/12/chartex" xmlns:cx7="http://schemas.microsoft.com/office/drawing/2016/5/13/chartex" xmlns:cx8="http://schemas.microsoft.com/office/drawing/2016/5/14/chartex" xmlns:mc="http://schemas.openxmlformats.org/markup-compatibility/2006" xmlns:aink="http://schemas.microsoft.com/office/drawing/2016/ink" xmlns:am3d="http://schemas.microsoft.com/office/drawing/2017/model3d" xmlns:o="urn:schemas-microsoft-com:office:office" xmlns:oel="http://schemas.microsoft.com/office/2019/extlst" xmlns:r="http://schemas.openxmlformats.org/officeDocument/2006/relationships" xmlns:m="http://schemas.openxmlformats.org/officeDocument/2006/math" xmlns:v="urn:schemas-microsoft-com:vml" xmlns:wp14="http://schemas.microsoft.com/office/word/2010/wordprocessingDrawing" xmlns:wp="http://schemas.openxmlformats.org/drawingml/2006/wordprocessingDrawing" xmlns:w10="urn:schemas-microsoft-com:office:word" xmlns:w="http://schemas.openxmlformats.org/wordprocessingml/2006/main" xmlns:w14="http://schemas.microsoft.com/office/word/2010/wordml" xmlns:w15="http://schemas.microsoft.com/office/word/2012/wordml" xmlns:w16cex="http://schemas.microsoft.com/office/word/2018/wordml/cex" xmlns:w16cid="http://schemas.microsoft.com/office/word/2016/wordml/cid" xmlns:w16="http://schemas.microsoft.com/office/word/2018/wordml" xmlns:w16sdtdh="http://schemas.microsoft.com/office/word/2020/wordml/sdtdatahash" xmlns:w16se="http://schemas.microsoft.com/office/word/2015/wordml/symex" xmlns:wpg="http://schemas.microsoft.com/office/word/2010/wordprocessingGroup" xmlns:wpi="http://schemas.microsoft.com/office/word/2010/wordprocessingInk" xmlns:wne="http://schemas.microsoft.com/office/word/2006/wordml" xmlns:wps="http://schemas.microsoft.com/office/word/2010/wordprocessingShape" mc:Ignorable="w14 w15 w16se w16cid w16 w16cex w16sdtdh wp14">
+<w:numbering xmlns:wpc="http://schemas.microsoft.com/office/word/2010/wordprocessingCanvas" xmlns:cx="http://schemas.microsoft.com/office/drawing/2014/chartex" xmlns:cx1="http://schemas.microsoft.com/office/drawing/2015/9/8/chartex" xmlns:cx2="http://schemas.microsoft.com/office/drawing/2015/10/21/chartex" xmlns:cx3="http://schemas.microsoft.com/office/drawing/2016/5/9/chartex" xmlns:cx4="http://schemas.microsoft.com/office/drawing/2016/5/10/chartex" xmlns:cx5="http://schemas.microsoft.com/office/drawing/2016/5/11/chartex" xmlns:cx6="http://schemas.microsoft.com/office/drawing/2016/5/12/chartex" xmlns:cx7="http://schemas.microsoft.com/office/drawing/2016/5/13/chartex" xmlns:cx8="http://schemas.microsoft.com/office/drawing/2016/5/14/chartex" xmlns:mc="http://schemas.openxmlformats.org/markup-compatibility/2006" xmlns:aink="http://schemas.microsoft.com/office/drawing/2016/ink" xmlns:am3d="http://schemas.microsoft.com/office/drawing/2017/model3d" xmlns:o="urn:schemas-microsoft-com:office:office" xmlns:oel="http://schemas.microsoft.com/office/2019/extlst" xmlns:r="http://schemas.openxmlformats.org/officeDocument/2006/relationships" xmlns:m="http://schemas.openxmlformats.org/officeDocument/2006/math" xmlns:v="urn:schemas-microsoft-com:vml" xmlns:wp14="http://schemas.microsoft.com/office/word/2010/wordprocessingDrawing" xmlns:wp="http://schemas.openxmlformats.org/drawingml/2006/wordprocessingDrawing" xmlns:w10="urn:schemas-microsoft-com:office:word" xmlns:w="http://schemas.openxmlformats.org/wordprocessingml/2006/main" xmlns:w14="http://schemas.microsoft.com/office/word/2010/wordml" xmlns:w15="http://schemas.microsoft.com/office/word/2012/wordml" xmlns:w16cex="http://schemas.microsoft.com/office/word/2018/wordml/cex" xmlns:w16cid="http://schemas.microsoft.com/office/word/2016/wordml/cid" xmlns:w16="http://schemas.microsoft.com/office/word/2018/wordml" xmlns:w16du="http://schemas.microsoft.com/office/word/2023/wordml/word16du" xmlns:w16sdtdh="http://schemas.microsoft.com/office/word/2020/wordml/sdtdatahash" xmlns:w16sdtfl="http://schemas.microsoft.com/office/word/2024/wordml/sdtformatlock" xmlns:w16se="http://schemas.microsoft.com/office/word/2015/wordml/symex" xmlns:wpg="http://schemas.microsoft.com/office/word/2010/wordprocessingGroup" xmlns:wpi="http://schemas.microsoft.com/office/word/2010/wordprocessingInk" xmlns:wne="http://schemas.microsoft.com/office/word/2006/wordml" xmlns:wps="http://schemas.microsoft.com/office/word/2010/wordprocessingShape" mc:Ignorable="w14 w15 w16se w16cid w16 w16cex w16sdtdh w16sdtfl w16du wp14">
   <w:abstractNum w:abstractNumId="0" w15:restartNumberingAfterBreak="0">
     <w:nsid w:val="FFFFFF89"/>
     <w:multiLevelType w:val="singleLevel"/>
@@ -6136,7 +6567,7 @@
 </file>
 
 <file path=word/styles.xml><?xml version="1.0" encoding="utf-8"?>
-<w:styles xmlns:mc="http://schemas.openxmlformats.org/markup-compatibility/2006" xmlns:r="http://schemas.openxmlformats.org/officeDocument/2006/relationships" xmlns:w="http://schemas.openxmlformats.org/wordprocessingml/2006/main" xmlns:w14="http://schemas.microsoft.com/office/word/2010/wordml" xmlns:w15="http://schemas.microsoft.com/office/word/2012/wordml" xmlns:w16cex="http://schemas.microsoft.com/office/word/2018/wordml/cex" xmlns:w16cid="http://schemas.microsoft.com/office/word/2016/wordml/cid" xmlns:w16="http://schemas.microsoft.com/office/word/2018/wordml" xmlns:w16sdtdh="http://schemas.microsoft.com/office/word/2020/wordml/sdtdatahash" xmlns:w16se="http://schemas.microsoft.com/office/word/2015/wordml/symex" mc:Ignorable="w14 w15 w16se w16cid w16 w16cex w16sdtdh">
+<w:styles xmlns:mc="http://schemas.openxmlformats.org/markup-compatibility/2006" xmlns:r="http://schemas.openxmlformats.org/officeDocument/2006/relationships" xmlns:w="http://schemas.openxmlformats.org/wordprocessingml/2006/main" xmlns:w14="http://schemas.microsoft.com/office/word/2010/wordml" xmlns:w15="http://schemas.microsoft.com/office/word/2012/wordml" xmlns:w16cex="http://schemas.microsoft.com/office/word/2018/wordml/cex" xmlns:w16cid="http://schemas.microsoft.com/office/word/2016/wordml/cid" xmlns:w16="http://schemas.microsoft.com/office/word/2018/wordml" xmlns:w16du="http://schemas.microsoft.com/office/word/2023/wordml/word16du" xmlns:w16sdtdh="http://schemas.microsoft.com/office/word/2020/wordml/sdtdatahash" xmlns:w16sdtfl="http://schemas.microsoft.com/office/word/2024/wordml/sdtformatlock" xmlns:w16se="http://schemas.microsoft.com/office/word/2015/wordml/symex" mc:Ignorable="w14 w15 w16se w16cid w16 w16cex w16sdtdh w16sdtfl w16du">
   <w:docDefaults>
     <w:rPrDefault>
       <w:rPr>

</xml_diff>